<commit_message>
more slight gui fixes
</commit_message>
<xml_diff>
--- a/ListOfChanges.docx
+++ b/ListOfChanges.docx
@@ -48,7 +48,7 @@
       <w:tblPr>
         <w:tblW w:w="9972" w:type="dxa"/>
         <w:jc w:val="left"/>
-        <w:tblInd w:w="53" w:type="dxa"/>
+        <w:tblInd w:w="50" w:type="dxa"/>
         <w:tblBorders>
           <w:top w:val="single" w:sz="2" w:space="0" w:color="000001"/>
           <w:left w:val="single" w:sz="2" w:space="0" w:color="000001"/>
@@ -57,7 +57,7 @@
         </w:tblBorders>
         <w:tblCellMar>
           <w:top w:w="55" w:type="dxa"/>
-          <w:left w:w="51" w:type="dxa"/>
+          <w:left w:w="48" w:type="dxa"/>
           <w:bottom w:w="55" w:type="dxa"/>
           <w:right w:w="55" w:type="dxa"/>
         </w:tblCellMar>
@@ -79,7 +79,7 @@
             </w:tcBorders>
             <w:shd w:fill="auto" w:val="clear"/>
             <w:tcMar>
-              <w:left w:w="51" w:type="dxa"/>
+              <w:left w:w="48" w:type="dxa"/>
             </w:tcMar>
           </w:tcPr>
           <w:p>
@@ -97,31 +97,24 @@
                 <w:b/>
                 <w:bCs/>
               </w:rPr>
-              <w:t>Gui Class Chang</w:t>
-            </w:r>
-            <w:r>
-              <w:rPr>
-                <w:b/>
-                <w:bCs/>
-              </w:rPr>
-              <w:t>es:</w:t>
-            </w:r>
-          </w:p>
-        </w:tc>
-        <w:tc>
-          <w:tcPr>
-            <w:tcW w:w="5021" w:type="dxa"/>
-            <w:tcBorders>
-              <w:top w:val="single" w:sz="2" w:space="0" w:color="000001"/>
-              <w:left w:val="single" w:sz="2" w:space="0" w:color="000001"/>
-              <w:bottom w:val="single" w:sz="2" w:space="0" w:color="000001"/>
-              <w:right w:val="single" w:sz="2" w:space="0" w:color="000001"/>
-              <w:insideH w:val="single" w:sz="2" w:space="0" w:color="000001"/>
-              <w:insideV w:val="single" w:sz="2" w:space="0" w:color="000001"/>
-            </w:tcBorders>
-            <w:shd w:fill="auto" w:val="clear"/>
-            <w:tcMar>
-              <w:left w:w="51" w:type="dxa"/>
+              <w:t>Gui Class Changes:</w:t>
+            </w:r>
+          </w:p>
+        </w:tc>
+        <w:tc>
+          <w:tcPr>
+            <w:tcW w:w="5021" w:type="dxa"/>
+            <w:tcBorders>
+              <w:top w:val="single" w:sz="2" w:space="0" w:color="000001"/>
+              <w:left w:val="single" w:sz="2" w:space="0" w:color="000001"/>
+              <w:bottom w:val="single" w:sz="2" w:space="0" w:color="000001"/>
+              <w:right w:val="single" w:sz="2" w:space="0" w:color="000001"/>
+              <w:insideH w:val="single" w:sz="2" w:space="0" w:color="000001"/>
+              <w:insideV w:val="single" w:sz="2" w:space="0" w:color="000001"/>
+            </w:tcBorders>
+            <w:shd w:fill="auto" w:val="clear"/>
+            <w:tcMar>
+              <w:left w:w="48" w:type="dxa"/>
             </w:tcMar>
           </w:tcPr>
           <w:p>
@@ -157,7 +150,7 @@
             </w:tcBorders>
             <w:shd w:fill="auto" w:val="clear"/>
             <w:tcMar>
-              <w:left w:w="51" w:type="dxa"/>
+              <w:left w:w="48" w:type="dxa"/>
             </w:tcMar>
           </w:tcPr>
           <w:p>
@@ -185,7 +178,7 @@
             </w:tcBorders>
             <w:shd w:fill="auto" w:val="clear"/>
             <w:tcMar>
-              <w:left w:w="51" w:type="dxa"/>
+              <w:left w:w="48" w:type="dxa"/>
             </w:tcMar>
           </w:tcPr>
           <w:p>
@@ -214,7 +207,7 @@
             </w:tcBorders>
             <w:shd w:fill="auto" w:val="clear"/>
             <w:tcMar>
-              <w:left w:w="51" w:type="dxa"/>
+              <w:left w:w="48" w:type="dxa"/>
             </w:tcMar>
           </w:tcPr>
           <w:p>
@@ -242,7 +235,7 @@
             </w:tcBorders>
             <w:shd w:fill="auto" w:val="clear"/>
             <w:tcMar>
-              <w:left w:w="51" w:type="dxa"/>
+              <w:left w:w="48" w:type="dxa"/>
             </w:tcMar>
           </w:tcPr>
           <w:p>
@@ -271,7 +264,7 @@
             </w:tcBorders>
             <w:shd w:fill="auto" w:val="clear"/>
             <w:tcMar>
-              <w:left w:w="51" w:type="dxa"/>
+              <w:left w:w="48" w:type="dxa"/>
             </w:tcMar>
           </w:tcPr>
           <w:p>
@@ -299,7 +292,7 @@
             </w:tcBorders>
             <w:shd w:fill="auto" w:val="clear"/>
             <w:tcMar>
-              <w:left w:w="51" w:type="dxa"/>
+              <w:left w:w="48" w:type="dxa"/>
             </w:tcMar>
           </w:tcPr>
           <w:p>
@@ -328,7 +321,7 @@
             </w:tcBorders>
             <w:shd w:fill="auto" w:val="clear"/>
             <w:tcMar>
-              <w:left w:w="51" w:type="dxa"/>
+              <w:left w:w="48" w:type="dxa"/>
             </w:tcMar>
           </w:tcPr>
           <w:p>
@@ -356,7 +349,7 @@
             </w:tcBorders>
             <w:shd w:fill="auto" w:val="clear"/>
             <w:tcMar>
-              <w:left w:w="51" w:type="dxa"/>
+              <w:left w:w="48" w:type="dxa"/>
             </w:tcMar>
           </w:tcPr>
           <w:p>
@@ -385,7 +378,7 @@
             </w:tcBorders>
             <w:shd w:fill="auto" w:val="clear"/>
             <w:tcMar>
-              <w:left w:w="51" w:type="dxa"/>
+              <w:left w:w="48" w:type="dxa"/>
             </w:tcMar>
           </w:tcPr>
           <w:p>
@@ -413,7 +406,7 @@
             </w:tcBorders>
             <w:shd w:fill="auto" w:val="clear"/>
             <w:tcMar>
-              <w:left w:w="51" w:type="dxa"/>
+              <w:left w:w="48" w:type="dxa"/>
             </w:tcMar>
           </w:tcPr>
           <w:p>
@@ -444,7 +437,7 @@
             </w:tcBorders>
             <w:shd w:fill="auto" w:val="clear"/>
             <w:tcMar>
-              <w:left w:w="51" w:type="dxa"/>
+              <w:left w:w="48" w:type="dxa"/>
             </w:tcMar>
           </w:tcPr>
           <w:p>
@@ -472,7 +465,7 @@
             </w:tcBorders>
             <w:shd w:fill="auto" w:val="clear"/>
             <w:tcMar>
-              <w:left w:w="51" w:type="dxa"/>
+              <w:left w:w="48" w:type="dxa"/>
             </w:tcMar>
           </w:tcPr>
           <w:p>
@@ -501,7 +494,7 @@
             </w:tcBorders>
             <w:shd w:fill="auto" w:val="clear"/>
             <w:tcMar>
-              <w:left w:w="51" w:type="dxa"/>
+              <w:left w:w="48" w:type="dxa"/>
             </w:tcMar>
           </w:tcPr>
           <w:p>
@@ -529,7 +522,7 @@
             </w:tcBorders>
             <w:shd w:fill="auto" w:val="clear"/>
             <w:tcMar>
-              <w:left w:w="51" w:type="dxa"/>
+              <w:left w:w="48" w:type="dxa"/>
             </w:tcMar>
           </w:tcPr>
           <w:p>
@@ -558,7 +551,7 @@
             </w:tcBorders>
             <w:shd w:fill="auto" w:val="clear"/>
             <w:tcMar>
-              <w:left w:w="51" w:type="dxa"/>
+              <w:left w:w="48" w:type="dxa"/>
             </w:tcMar>
           </w:tcPr>
           <w:p>
@@ -586,7 +579,7 @@
             </w:tcBorders>
             <w:shd w:fill="auto" w:val="clear"/>
             <w:tcMar>
-              <w:left w:w="51" w:type="dxa"/>
+              <w:left w:w="48" w:type="dxa"/>
             </w:tcMar>
           </w:tcPr>
           <w:p>
@@ -615,7 +608,7 @@
             </w:tcBorders>
             <w:shd w:fill="auto" w:val="clear"/>
             <w:tcMar>
-              <w:left w:w="51" w:type="dxa"/>
+              <w:left w:w="48" w:type="dxa"/>
             </w:tcMar>
           </w:tcPr>
           <w:p>
@@ -644,7 +637,7 @@
             </w:tcBorders>
             <w:shd w:fill="auto" w:val="clear"/>
             <w:tcMar>
-              <w:left w:w="51" w:type="dxa"/>
+              <w:left w:w="48" w:type="dxa"/>
             </w:tcMar>
           </w:tcPr>
           <w:p>
@@ -673,7 +666,7 @@
             </w:tcBorders>
             <w:shd w:fill="auto" w:val="clear"/>
             <w:tcMar>
-              <w:left w:w="51" w:type="dxa"/>
+              <w:left w:w="48" w:type="dxa"/>
             </w:tcMar>
           </w:tcPr>
           <w:p>
@@ -702,7 +695,7 @@
             </w:tcBorders>
             <w:shd w:fill="auto" w:val="clear"/>
             <w:tcMar>
-              <w:left w:w="51" w:type="dxa"/>
+              <w:left w:w="48" w:type="dxa"/>
             </w:tcMar>
           </w:tcPr>
           <w:p>
@@ -731,7 +724,7 @@
             </w:tcBorders>
             <w:shd w:fill="auto" w:val="clear"/>
             <w:tcMar>
-              <w:left w:w="51" w:type="dxa"/>
+              <w:left w:w="48" w:type="dxa"/>
             </w:tcMar>
           </w:tcPr>
           <w:p>
@@ -759,7 +752,7 @@
             </w:tcBorders>
             <w:shd w:fill="auto" w:val="clear"/>
             <w:tcMar>
-              <w:left w:w="51" w:type="dxa"/>
+              <w:left w:w="48" w:type="dxa"/>
             </w:tcMar>
           </w:tcPr>
           <w:p>
@@ -788,7 +781,7 @@
             </w:tcBorders>
             <w:shd w:fill="auto" w:val="clear"/>
             <w:tcMar>
-              <w:left w:w="51" w:type="dxa"/>
+              <w:left w:w="48" w:type="dxa"/>
             </w:tcMar>
           </w:tcPr>
           <w:p>
@@ -816,7 +809,7 @@
             </w:tcBorders>
             <w:shd w:fill="auto" w:val="clear"/>
             <w:tcMar>
-              <w:left w:w="51" w:type="dxa"/>
+              <w:left w:w="48" w:type="dxa"/>
             </w:tcMar>
           </w:tcPr>
           <w:p>
@@ -845,7 +838,7 @@
             </w:tcBorders>
             <w:shd w:fill="auto" w:val="clear"/>
             <w:tcMar>
-              <w:left w:w="51" w:type="dxa"/>
+              <w:left w:w="48" w:type="dxa"/>
             </w:tcMar>
           </w:tcPr>
           <w:p>
@@ -873,7 +866,7 @@
             </w:tcBorders>
             <w:shd w:fill="auto" w:val="clear"/>
             <w:tcMar>
-              <w:left w:w="51" w:type="dxa"/>
+              <w:left w:w="48" w:type="dxa"/>
             </w:tcMar>
           </w:tcPr>
           <w:p>
@@ -902,7 +895,7 @@
             </w:tcBorders>
             <w:shd w:fill="auto" w:val="clear"/>
             <w:tcMar>
-              <w:left w:w="51" w:type="dxa"/>
+              <w:left w:w="48" w:type="dxa"/>
             </w:tcMar>
           </w:tcPr>
           <w:p>
@@ -930,7 +923,7 @@
             </w:tcBorders>
             <w:shd w:fill="auto" w:val="clear"/>
             <w:tcMar>
-              <w:left w:w="51" w:type="dxa"/>
+              <w:left w:w="48" w:type="dxa"/>
             </w:tcMar>
           </w:tcPr>
           <w:p>
@@ -959,7 +952,7 @@
             </w:tcBorders>
             <w:shd w:fill="auto" w:val="clear"/>
             <w:tcMar>
-              <w:left w:w="51" w:type="dxa"/>
+              <w:left w:w="48" w:type="dxa"/>
             </w:tcMar>
           </w:tcPr>
           <w:p>
@@ -987,7 +980,7 @@
             </w:tcBorders>
             <w:shd w:fill="auto" w:val="clear"/>
             <w:tcMar>
-              <w:left w:w="51" w:type="dxa"/>
+              <w:left w:w="48" w:type="dxa"/>
             </w:tcMar>
           </w:tcPr>
           <w:p>
@@ -1016,7 +1009,7 @@
             </w:tcBorders>
             <w:shd w:fill="auto" w:val="clear"/>
             <w:tcMar>
-              <w:left w:w="51" w:type="dxa"/>
+              <w:left w:w="48" w:type="dxa"/>
             </w:tcMar>
           </w:tcPr>
           <w:p>
@@ -1044,7 +1037,7 @@
             </w:tcBorders>
             <w:shd w:fill="auto" w:val="clear"/>
             <w:tcMar>
-              <w:left w:w="51" w:type="dxa"/>
+              <w:left w:w="48" w:type="dxa"/>
             </w:tcMar>
           </w:tcPr>
           <w:p>
@@ -1073,7 +1066,63 @@
             </w:tcBorders>
             <w:shd w:fill="auto" w:val="clear"/>
             <w:tcMar>
-              <w:left w:w="51" w:type="dxa"/>
+              <w:left w:w="48" w:type="dxa"/>
+            </w:tcMar>
+          </w:tcPr>
+          <w:p>
+            <w:pPr>
+              <w:pStyle w:val="TableContents"/>
+              <w:jc w:val="center"/>
+              <w:rPr/>
+            </w:pPr>
+            <w:r>
+              <w:rPr/>
+              <w:t>Void SetTime method() has been created</w:t>
+            </w:r>
+          </w:p>
+        </w:tc>
+        <w:tc>
+          <w:tcPr>
+            <w:tcW w:w="5021" w:type="dxa"/>
+            <w:tcBorders>
+              <w:top w:val="single" w:sz="2" w:space="0" w:color="000001"/>
+              <w:left w:val="single" w:sz="2" w:space="0" w:color="000001"/>
+              <w:bottom w:val="single" w:sz="2" w:space="0" w:color="000001"/>
+              <w:right w:val="single" w:sz="2" w:space="0" w:color="000001"/>
+              <w:insideH w:val="single" w:sz="2" w:space="0" w:color="000001"/>
+              <w:insideV w:val="single" w:sz="2" w:space="0" w:color="000001"/>
+            </w:tcBorders>
+            <w:shd w:fill="auto" w:val="clear"/>
+            <w:tcMar>
+              <w:left w:w="48" w:type="dxa"/>
+            </w:tcMar>
+          </w:tcPr>
+          <w:p>
+            <w:pPr>
+              <w:pStyle w:val="TableContents"/>
+              <w:jc w:val="center"/>
+              <w:rPr/>
+            </w:pPr>
+            <w:r>
+              <w:rPr/>
+              <w:t>Gui</w:t>
+            </w:r>
+          </w:p>
+        </w:tc>
+      </w:tr>
+      <w:tr>
+        <w:trPr/>
+        <w:tc>
+          <w:tcPr>
+            <w:tcW w:w="4950" w:type="dxa"/>
+            <w:tcBorders>
+              <w:left w:val="single" w:sz="2" w:space="0" w:color="000001"/>
+              <w:bottom w:val="single" w:sz="2" w:space="0" w:color="000001"/>
+              <w:insideH w:val="single" w:sz="2" w:space="0" w:color="000001"/>
+            </w:tcBorders>
+            <w:shd w:fill="auto" w:val="clear"/>
+            <w:tcMar>
+              <w:left w:w="48" w:type="dxa"/>
             </w:tcMar>
           </w:tcPr>
           <w:p>
@@ -1092,16 +1141,15 @@
           <w:tcPr>
             <w:tcW w:w="5021" w:type="dxa"/>
             <w:tcBorders>
-              <w:top w:val="single" w:sz="2" w:space="0" w:color="000001"/>
-              <w:left w:val="single" w:sz="2" w:space="0" w:color="000001"/>
-              <w:bottom w:val="single" w:sz="2" w:space="0" w:color="000001"/>
-              <w:right w:val="single" w:sz="2" w:space="0" w:color="000001"/>
-              <w:insideH w:val="single" w:sz="2" w:space="0" w:color="000001"/>
-              <w:insideV w:val="single" w:sz="2" w:space="0" w:color="000001"/>
-            </w:tcBorders>
-            <w:shd w:fill="auto" w:val="clear"/>
-            <w:tcMar>
-              <w:left w:w="51" w:type="dxa"/>
+              <w:left w:val="single" w:sz="2" w:space="0" w:color="000001"/>
+              <w:bottom w:val="single" w:sz="2" w:space="0" w:color="000001"/>
+              <w:right w:val="single" w:sz="2" w:space="0" w:color="000001"/>
+              <w:insideH w:val="single" w:sz="2" w:space="0" w:color="000001"/>
+              <w:insideV w:val="single" w:sz="2" w:space="0" w:color="000001"/>
+            </w:tcBorders>
+            <w:shd w:fill="auto" w:val="clear"/>
+            <w:tcMar>
+              <w:left w:w="48" w:type="dxa"/>
             </w:tcMar>
           </w:tcPr>
           <w:p>
@@ -1147,6 +1195,7 @@
     <w:rPrDefault>
       <w:rPr>
         <w:rFonts w:ascii="Liberation Serif" w:hAnsi="Liberation Serif" w:eastAsia="Noto Sans CJK SC Regular" w:cs="FreeSans"/>
+        <w:sz w:val="20"/>
         <w:szCs w:val="24"/>
         <w:lang w:val="en-US" w:eastAsia="zh-CN" w:bidi="hi-IN"/>
       </w:rPr>

</xml_diff>

<commit_message>
more slight gui fixes again
</commit_message>
<xml_diff>
--- a/ListOfChanges.docx
+++ b/ListOfChanges.docx
@@ -678,7 +678,10 @@
             <w:r>
               <w:rPr/>
               <w:t xml:space="preserve">private JPanel masterPane </w:t>
-              <w:tab/>
+            </w:r>
+            <w:r>
+              <w:rPr/>
+              <w:t>has been added</w:t>
             </w:r>
           </w:p>
         </w:tc>
@@ -735,7 +738,11 @@
             </w:pPr>
             <w:r>
               <w:rPr/>
-              <w:t>public JButton[] buttonsLeft = new JButton[9];</w:t>
+              <w:t xml:space="preserve">public JButton[] buttonsLeft = new JButton[9] </w:t>
+            </w:r>
+            <w:r>
+              <w:rPr/>
+              <w:t>has been added</w:t>
             </w:r>
           </w:p>
         </w:tc>
@@ -792,7 +799,11 @@
             </w:pPr>
             <w:r>
               <w:rPr/>
-              <w:t>private CardLayout mainFrame;</w:t>
+              <w:t xml:space="preserve">private CardLayout mainFrame </w:t>
+            </w:r>
+            <w:r>
+              <w:rPr/>
+              <w:t>has been added</w:t>
             </w:r>
           </w:p>
         </w:tc>
@@ -849,7 +860,11 @@
             </w:pPr>
             <w:r>
               <w:rPr/>
-              <w:t>private User loginAccount;</w:t>
+              <w:t xml:space="preserve">private User loginAccount </w:t>
+            </w:r>
+            <w:r>
+              <w:rPr/>
+              <w:t>has been added</w:t>
             </w:r>
           </w:p>
         </w:tc>
@@ -906,7 +921,11 @@
             </w:pPr>
             <w:r>
               <w:rPr/>
-              <w:t>private String userName;</w:t>
+              <w:t xml:space="preserve">private String userName </w:t>
+            </w:r>
+            <w:r>
+              <w:rPr/>
+              <w:t>has been added</w:t>
             </w:r>
           </w:p>
         </w:tc>
@@ -963,6 +982,63 @@
             </w:pPr>
             <w:r>
               <w:rPr/>
+              <w:t>Private char winner has been added</w:t>
+            </w:r>
+          </w:p>
+        </w:tc>
+        <w:tc>
+          <w:tcPr>
+            <w:tcW w:w="5021" w:type="dxa"/>
+            <w:tcBorders>
+              <w:top w:val="single" w:sz="2" w:space="0" w:color="000001"/>
+              <w:left w:val="single" w:sz="2" w:space="0" w:color="000001"/>
+              <w:bottom w:val="single" w:sz="2" w:space="0" w:color="000001"/>
+              <w:right w:val="single" w:sz="2" w:space="0" w:color="000001"/>
+              <w:insideH w:val="single" w:sz="2" w:space="0" w:color="000001"/>
+              <w:insideV w:val="single" w:sz="2" w:space="0" w:color="000001"/>
+            </w:tcBorders>
+            <w:shd w:fill="auto" w:val="clear"/>
+            <w:tcMar>
+              <w:left w:w="48" w:type="dxa"/>
+            </w:tcMar>
+          </w:tcPr>
+          <w:p>
+            <w:pPr>
+              <w:pStyle w:val="TableContents"/>
+              <w:jc w:val="center"/>
+              <w:rPr/>
+            </w:pPr>
+            <w:r>
+              <w:rPr/>
+              <w:t>Gui</w:t>
+            </w:r>
+          </w:p>
+        </w:tc>
+      </w:tr>
+      <w:tr>
+        <w:trPr/>
+        <w:tc>
+          <w:tcPr>
+            <w:tcW w:w="4950" w:type="dxa"/>
+            <w:tcBorders>
+              <w:top w:val="single" w:sz="2" w:space="0" w:color="000001"/>
+              <w:left w:val="single" w:sz="2" w:space="0" w:color="000001"/>
+              <w:bottom w:val="single" w:sz="2" w:space="0" w:color="000001"/>
+              <w:insideH w:val="single" w:sz="2" w:space="0" w:color="000001"/>
+            </w:tcBorders>
+            <w:shd w:fill="auto" w:val="clear"/>
+            <w:tcMar>
+              <w:left w:w="48" w:type="dxa"/>
+            </w:tcMar>
+          </w:tcPr>
+          <w:p>
+            <w:pPr>
+              <w:pStyle w:val="TableContents"/>
+              <w:jc w:val="center"/>
+              <w:rPr/>
+            </w:pPr>
+            <w:r>
+              <w:rPr/>
               <w:t>ToQuestionFrame(String question2)  now takes in a question as an argument</w:t>
             </w:r>
           </w:p>
@@ -1059,7 +1135,6 @@
           <w:tcPr>
             <w:tcW w:w="4950" w:type="dxa"/>
             <w:tcBorders>
-              <w:top w:val="single" w:sz="2" w:space="0" w:color="000001"/>
               <w:left w:val="single" w:sz="2" w:space="0" w:color="000001"/>
               <w:bottom w:val="single" w:sz="2" w:space="0" w:color="000001"/>
               <w:insideH w:val="single" w:sz="2" w:space="0" w:color="000001"/>
@@ -1085,7 +1160,6 @@
           <w:tcPr>
             <w:tcW w:w="5021" w:type="dxa"/>
             <w:tcBorders>
-              <w:top w:val="single" w:sz="2" w:space="0" w:color="000001"/>
               <w:left w:val="single" w:sz="2" w:space="0" w:color="000001"/>
               <w:bottom w:val="single" w:sz="2" w:space="0" w:color="000001"/>
               <w:right w:val="single" w:sz="2" w:space="0" w:color="000001"/>

</xml_diff>

<commit_message>
stats are now saved after games
</commit_message>
<xml_diff>
--- a/ListOfChanges.docx
+++ b/ListOfChanges.docx
@@ -48,7 +48,7 @@
       <w:tblPr>
         <w:tblW w:w="9972" w:type="dxa"/>
         <w:jc w:val="left"/>
-        <w:tblInd w:w="47" w:type="dxa"/>
+        <w:tblInd w:w="45" w:type="dxa"/>
         <w:tblBorders>
           <w:top w:val="single" w:sz="2" w:space="0" w:color="000001"/>
           <w:left w:val="single" w:sz="2" w:space="0" w:color="000001"/>
@@ -57,7 +57,7 @@
         </w:tblBorders>
         <w:tblCellMar>
           <w:top w:w="55" w:type="dxa"/>
-          <w:left w:w="45" w:type="dxa"/>
+          <w:left w:w="42" w:type="dxa"/>
           <w:bottom w:w="55" w:type="dxa"/>
           <w:right w:w="55" w:type="dxa"/>
         </w:tblCellMar>
@@ -79,7 +79,7 @@
             </w:tcBorders>
             <w:shd w:fill="auto" w:val="clear"/>
             <w:tcMar>
-              <w:left w:w="45" w:type="dxa"/>
+              <w:left w:w="42" w:type="dxa"/>
             </w:tcMar>
           </w:tcPr>
           <w:p>
@@ -114,7 +114,7 @@
             </w:tcBorders>
             <w:shd w:fill="auto" w:val="clear"/>
             <w:tcMar>
-              <w:left w:w="45" w:type="dxa"/>
+              <w:left w:w="42" w:type="dxa"/>
             </w:tcMar>
           </w:tcPr>
           <w:p>
@@ -150,7 +150,7 @@
             </w:tcBorders>
             <w:shd w:fill="auto" w:val="clear"/>
             <w:tcMar>
-              <w:left w:w="45" w:type="dxa"/>
+              <w:left w:w="42" w:type="dxa"/>
             </w:tcMar>
           </w:tcPr>
           <w:p>
@@ -178,7 +178,7 @@
             </w:tcBorders>
             <w:shd w:fill="auto" w:val="clear"/>
             <w:tcMar>
-              <w:left w:w="45" w:type="dxa"/>
+              <w:left w:w="42" w:type="dxa"/>
             </w:tcMar>
           </w:tcPr>
           <w:p>
@@ -207,7 +207,7 @@
             </w:tcBorders>
             <w:shd w:fill="auto" w:val="clear"/>
             <w:tcMar>
-              <w:left w:w="45" w:type="dxa"/>
+              <w:left w:w="42" w:type="dxa"/>
             </w:tcMar>
           </w:tcPr>
           <w:p>
@@ -235,7 +235,7 @@
             </w:tcBorders>
             <w:shd w:fill="auto" w:val="clear"/>
             <w:tcMar>
-              <w:left w:w="45" w:type="dxa"/>
+              <w:left w:w="42" w:type="dxa"/>
             </w:tcMar>
           </w:tcPr>
           <w:p>
@@ -264,7 +264,7 @@
             </w:tcBorders>
             <w:shd w:fill="auto" w:val="clear"/>
             <w:tcMar>
-              <w:left w:w="45" w:type="dxa"/>
+              <w:left w:w="42" w:type="dxa"/>
             </w:tcMar>
           </w:tcPr>
           <w:p>
@@ -292,7 +292,7 @@
             </w:tcBorders>
             <w:shd w:fill="auto" w:val="clear"/>
             <w:tcMar>
-              <w:left w:w="45" w:type="dxa"/>
+              <w:left w:w="42" w:type="dxa"/>
             </w:tcMar>
           </w:tcPr>
           <w:p>
@@ -321,7 +321,7 @@
             </w:tcBorders>
             <w:shd w:fill="auto" w:val="clear"/>
             <w:tcMar>
-              <w:left w:w="45" w:type="dxa"/>
+              <w:left w:w="42" w:type="dxa"/>
             </w:tcMar>
           </w:tcPr>
           <w:p>
@@ -349,7 +349,7 @@
             </w:tcBorders>
             <w:shd w:fill="auto" w:val="clear"/>
             <w:tcMar>
-              <w:left w:w="45" w:type="dxa"/>
+              <w:left w:w="42" w:type="dxa"/>
             </w:tcMar>
           </w:tcPr>
           <w:p>
@@ -378,7 +378,7 @@
             </w:tcBorders>
             <w:shd w:fill="auto" w:val="clear"/>
             <w:tcMar>
-              <w:left w:w="45" w:type="dxa"/>
+              <w:left w:w="42" w:type="dxa"/>
             </w:tcMar>
           </w:tcPr>
           <w:p>
@@ -406,7 +406,7 @@
             </w:tcBorders>
             <w:shd w:fill="auto" w:val="clear"/>
             <w:tcMar>
-              <w:left w:w="45" w:type="dxa"/>
+              <w:left w:w="42" w:type="dxa"/>
             </w:tcMar>
           </w:tcPr>
           <w:p>
@@ -437,7 +437,7 @@
             </w:tcBorders>
             <w:shd w:fill="auto" w:val="clear"/>
             <w:tcMar>
-              <w:left w:w="45" w:type="dxa"/>
+              <w:left w:w="42" w:type="dxa"/>
             </w:tcMar>
           </w:tcPr>
           <w:p>
@@ -465,7 +465,7 @@
             </w:tcBorders>
             <w:shd w:fill="auto" w:val="clear"/>
             <w:tcMar>
-              <w:left w:w="45" w:type="dxa"/>
+              <w:left w:w="42" w:type="dxa"/>
             </w:tcMar>
           </w:tcPr>
           <w:p>
@@ -494,7 +494,7 @@
             </w:tcBorders>
             <w:shd w:fill="auto" w:val="clear"/>
             <w:tcMar>
-              <w:left w:w="45" w:type="dxa"/>
+              <w:left w:w="42" w:type="dxa"/>
             </w:tcMar>
           </w:tcPr>
           <w:p>
@@ -522,7 +522,7 @@
             </w:tcBorders>
             <w:shd w:fill="auto" w:val="clear"/>
             <w:tcMar>
-              <w:left w:w="45" w:type="dxa"/>
+              <w:left w:w="42" w:type="dxa"/>
             </w:tcMar>
           </w:tcPr>
           <w:p>
@@ -551,7 +551,7 @@
             </w:tcBorders>
             <w:shd w:fill="auto" w:val="clear"/>
             <w:tcMar>
-              <w:left w:w="45" w:type="dxa"/>
+              <w:left w:w="42" w:type="dxa"/>
             </w:tcMar>
           </w:tcPr>
           <w:p>
@@ -579,7 +579,7 @@
             </w:tcBorders>
             <w:shd w:fill="auto" w:val="clear"/>
             <w:tcMar>
-              <w:left w:w="45" w:type="dxa"/>
+              <w:left w:w="42" w:type="dxa"/>
             </w:tcMar>
           </w:tcPr>
           <w:p>
@@ -608,7 +608,7 @@
             </w:tcBorders>
             <w:shd w:fill="auto" w:val="clear"/>
             <w:tcMar>
-              <w:left w:w="45" w:type="dxa"/>
+              <w:left w:w="42" w:type="dxa"/>
             </w:tcMar>
           </w:tcPr>
           <w:p>
@@ -637,7 +637,7 @@
             </w:tcBorders>
             <w:shd w:fill="auto" w:val="clear"/>
             <w:tcMar>
-              <w:left w:w="45" w:type="dxa"/>
+              <w:left w:w="42" w:type="dxa"/>
             </w:tcMar>
           </w:tcPr>
           <w:p>
@@ -666,7 +666,7 @@
             </w:tcBorders>
             <w:shd w:fill="auto" w:val="clear"/>
             <w:tcMar>
-              <w:left w:w="45" w:type="dxa"/>
+              <w:left w:w="42" w:type="dxa"/>
             </w:tcMar>
           </w:tcPr>
           <w:p>
@@ -694,7 +694,7 @@
             </w:tcBorders>
             <w:shd w:fill="auto" w:val="clear"/>
             <w:tcMar>
-              <w:left w:w="45" w:type="dxa"/>
+              <w:left w:w="42" w:type="dxa"/>
             </w:tcMar>
           </w:tcPr>
           <w:p>
@@ -723,7 +723,7 @@
             </w:tcBorders>
             <w:shd w:fill="auto" w:val="clear"/>
             <w:tcMar>
-              <w:left w:w="45" w:type="dxa"/>
+              <w:left w:w="42" w:type="dxa"/>
             </w:tcMar>
           </w:tcPr>
           <w:p>
@@ -751,7 +751,7 @@
             </w:tcBorders>
             <w:shd w:fill="auto" w:val="clear"/>
             <w:tcMar>
-              <w:left w:w="45" w:type="dxa"/>
+              <w:left w:w="42" w:type="dxa"/>
             </w:tcMar>
           </w:tcPr>
           <w:p>
@@ -780,7 +780,7 @@
             </w:tcBorders>
             <w:shd w:fill="auto" w:val="clear"/>
             <w:tcMar>
-              <w:left w:w="45" w:type="dxa"/>
+              <w:left w:w="42" w:type="dxa"/>
             </w:tcMar>
           </w:tcPr>
           <w:p>
@@ -808,7 +808,7 @@
             </w:tcBorders>
             <w:shd w:fill="auto" w:val="clear"/>
             <w:tcMar>
-              <w:left w:w="45" w:type="dxa"/>
+              <w:left w:w="42" w:type="dxa"/>
             </w:tcMar>
           </w:tcPr>
           <w:p>
@@ -837,7 +837,7 @@
             </w:tcBorders>
             <w:shd w:fill="auto" w:val="clear"/>
             <w:tcMar>
-              <w:left w:w="45" w:type="dxa"/>
+              <w:left w:w="42" w:type="dxa"/>
             </w:tcMar>
           </w:tcPr>
           <w:p>
@@ -865,7 +865,7 @@
             </w:tcBorders>
             <w:shd w:fill="auto" w:val="clear"/>
             <w:tcMar>
-              <w:left w:w="45" w:type="dxa"/>
+              <w:left w:w="42" w:type="dxa"/>
             </w:tcMar>
           </w:tcPr>
           <w:p>
@@ -894,7 +894,7 @@
             </w:tcBorders>
             <w:shd w:fill="auto" w:val="clear"/>
             <w:tcMar>
-              <w:left w:w="45" w:type="dxa"/>
+              <w:left w:w="42" w:type="dxa"/>
             </w:tcMar>
           </w:tcPr>
           <w:p>
@@ -922,7 +922,7 @@
             </w:tcBorders>
             <w:shd w:fill="auto" w:val="clear"/>
             <w:tcMar>
-              <w:left w:w="45" w:type="dxa"/>
+              <w:left w:w="42" w:type="dxa"/>
             </w:tcMar>
           </w:tcPr>
           <w:p>
@@ -951,7 +951,7 @@
             </w:tcBorders>
             <w:shd w:fill="auto" w:val="clear"/>
             <w:tcMar>
-              <w:left w:w="45" w:type="dxa"/>
+              <w:left w:w="42" w:type="dxa"/>
             </w:tcMar>
           </w:tcPr>
           <w:p>
@@ -979,7 +979,7 @@
             </w:tcBorders>
             <w:shd w:fill="auto" w:val="clear"/>
             <w:tcMar>
-              <w:left w:w="45" w:type="dxa"/>
+              <w:left w:w="42" w:type="dxa"/>
             </w:tcMar>
           </w:tcPr>
           <w:p>
@@ -1008,7 +1008,7 @@
             </w:tcBorders>
             <w:shd w:fill="auto" w:val="clear"/>
             <w:tcMar>
-              <w:left w:w="45" w:type="dxa"/>
+              <w:left w:w="42" w:type="dxa"/>
             </w:tcMar>
           </w:tcPr>
           <w:p>
@@ -1036,7 +1036,7 @@
             </w:tcBorders>
             <w:shd w:fill="auto" w:val="clear"/>
             <w:tcMar>
-              <w:left w:w="45" w:type="dxa"/>
+              <w:left w:w="42" w:type="dxa"/>
             </w:tcMar>
           </w:tcPr>
           <w:p>
@@ -1065,7 +1065,7 @@
             </w:tcBorders>
             <w:shd w:fill="auto" w:val="clear"/>
             <w:tcMar>
-              <w:left w:w="45" w:type="dxa"/>
+              <w:left w:w="42" w:type="dxa"/>
             </w:tcMar>
           </w:tcPr>
           <w:p>
@@ -1093,7 +1093,7 @@
             </w:tcBorders>
             <w:shd w:fill="auto" w:val="clear"/>
             <w:tcMar>
-              <w:left w:w="45" w:type="dxa"/>
+              <w:left w:w="42" w:type="dxa"/>
             </w:tcMar>
           </w:tcPr>
           <w:p>
@@ -1122,7 +1122,7 @@
             </w:tcBorders>
             <w:shd w:fill="auto" w:val="clear"/>
             <w:tcMar>
-              <w:left w:w="45" w:type="dxa"/>
+              <w:left w:w="42" w:type="dxa"/>
             </w:tcMar>
           </w:tcPr>
           <w:p>
@@ -1150,7 +1150,7 @@
             </w:tcBorders>
             <w:shd w:fill="auto" w:val="clear"/>
             <w:tcMar>
-              <w:left w:w="45" w:type="dxa"/>
+              <w:left w:w="42" w:type="dxa"/>
             </w:tcMar>
           </w:tcPr>
           <w:p>
@@ -1179,7 +1179,7 @@
             </w:tcBorders>
             <w:shd w:fill="auto" w:val="clear"/>
             <w:tcMar>
-              <w:left w:w="45" w:type="dxa"/>
+              <w:left w:w="42" w:type="dxa"/>
             </w:tcMar>
           </w:tcPr>
           <w:p>
@@ -1207,7 +1207,7 @@
             </w:tcBorders>
             <w:shd w:fill="auto" w:val="clear"/>
             <w:tcMar>
-              <w:left w:w="45" w:type="dxa"/>
+              <w:left w:w="42" w:type="dxa"/>
             </w:tcMar>
           </w:tcPr>
           <w:p>
@@ -1229,13 +1229,14 @@
           <w:tcPr>
             <w:tcW w:w="4950" w:type="dxa"/>
             <w:tcBorders>
-              <w:left w:val="single" w:sz="2" w:space="0" w:color="000001"/>
-              <w:bottom w:val="single" w:sz="2" w:space="0" w:color="000001"/>
-              <w:insideH w:val="single" w:sz="2" w:space="0" w:color="000001"/>
-            </w:tcBorders>
-            <w:shd w:fill="auto" w:val="clear"/>
-            <w:tcMar>
-              <w:left w:w="45" w:type="dxa"/>
+              <w:top w:val="single" w:sz="2" w:space="0" w:color="000001"/>
+              <w:left w:val="single" w:sz="2" w:space="0" w:color="000001"/>
+              <w:bottom w:val="single" w:sz="2" w:space="0" w:color="000001"/>
+              <w:insideH w:val="single" w:sz="2" w:space="0" w:color="000001"/>
+            </w:tcBorders>
+            <w:shd w:fill="auto" w:val="clear"/>
+            <w:tcMar>
+              <w:left w:w="42" w:type="dxa"/>
             </w:tcMar>
           </w:tcPr>
           <w:p>
@@ -1254,15 +1255,16 @@
           <w:tcPr>
             <w:tcW w:w="5021" w:type="dxa"/>
             <w:tcBorders>
-              <w:left w:val="single" w:sz="2" w:space="0" w:color="000001"/>
-              <w:bottom w:val="single" w:sz="2" w:space="0" w:color="000001"/>
-              <w:right w:val="single" w:sz="2" w:space="0" w:color="000001"/>
-              <w:insideH w:val="single" w:sz="2" w:space="0" w:color="000001"/>
-              <w:insideV w:val="single" w:sz="2" w:space="0" w:color="000001"/>
-            </w:tcBorders>
-            <w:shd w:fill="auto" w:val="clear"/>
-            <w:tcMar>
-              <w:left w:w="45" w:type="dxa"/>
+              <w:top w:val="single" w:sz="2" w:space="0" w:color="000001"/>
+              <w:left w:val="single" w:sz="2" w:space="0" w:color="000001"/>
+              <w:bottom w:val="single" w:sz="2" w:space="0" w:color="000001"/>
+              <w:right w:val="single" w:sz="2" w:space="0" w:color="000001"/>
+              <w:insideH w:val="single" w:sz="2" w:space="0" w:color="000001"/>
+              <w:insideV w:val="single" w:sz="2" w:space="0" w:color="000001"/>
+            </w:tcBorders>
+            <w:shd w:fill="auto" w:val="clear"/>
+            <w:tcMar>
+              <w:left w:w="42" w:type="dxa"/>
             </w:tcMar>
           </w:tcPr>
           <w:p>
@@ -1284,13 +1286,14 @@
           <w:tcPr>
             <w:tcW w:w="4950" w:type="dxa"/>
             <w:tcBorders>
-              <w:left w:val="single" w:sz="2" w:space="0" w:color="000001"/>
-              <w:bottom w:val="single" w:sz="2" w:space="0" w:color="000001"/>
-              <w:insideH w:val="single" w:sz="2" w:space="0" w:color="000001"/>
-            </w:tcBorders>
-            <w:shd w:fill="auto" w:val="clear"/>
-            <w:tcMar>
-              <w:left w:w="45" w:type="dxa"/>
+              <w:top w:val="single" w:sz="2" w:space="0" w:color="000001"/>
+              <w:left w:val="single" w:sz="2" w:space="0" w:color="000001"/>
+              <w:bottom w:val="single" w:sz="2" w:space="0" w:color="000001"/>
+              <w:insideH w:val="single" w:sz="2" w:space="0" w:color="000001"/>
+            </w:tcBorders>
+            <w:shd w:fill="auto" w:val="clear"/>
+            <w:tcMar>
+              <w:left w:w="42" w:type="dxa"/>
             </w:tcMar>
           </w:tcPr>
           <w:p>
@@ -1309,15 +1312,16 @@
           <w:tcPr>
             <w:tcW w:w="5021" w:type="dxa"/>
             <w:tcBorders>
-              <w:left w:val="single" w:sz="2" w:space="0" w:color="000001"/>
-              <w:bottom w:val="single" w:sz="2" w:space="0" w:color="000001"/>
-              <w:right w:val="single" w:sz="2" w:space="0" w:color="000001"/>
-              <w:insideH w:val="single" w:sz="2" w:space="0" w:color="000001"/>
-              <w:insideV w:val="single" w:sz="2" w:space="0" w:color="000001"/>
-            </w:tcBorders>
-            <w:shd w:fill="auto" w:val="clear"/>
-            <w:tcMar>
-              <w:left w:w="45" w:type="dxa"/>
+              <w:top w:val="single" w:sz="2" w:space="0" w:color="000001"/>
+              <w:left w:val="single" w:sz="2" w:space="0" w:color="000001"/>
+              <w:bottom w:val="single" w:sz="2" w:space="0" w:color="000001"/>
+              <w:right w:val="single" w:sz="2" w:space="0" w:color="000001"/>
+              <w:insideH w:val="single" w:sz="2" w:space="0" w:color="000001"/>
+              <w:insideV w:val="single" w:sz="2" w:space="0" w:color="000001"/>
+            </w:tcBorders>
+            <w:shd w:fill="auto" w:val="clear"/>
+            <w:tcMar>
+              <w:left w:w="42" w:type="dxa"/>
             </w:tcMar>
           </w:tcPr>
           <w:p>
@@ -1341,13 +1345,14 @@
           <w:tcPr>
             <w:tcW w:w="4950" w:type="dxa"/>
             <w:tcBorders>
-              <w:left w:val="single" w:sz="2" w:space="0" w:color="000001"/>
-              <w:bottom w:val="single" w:sz="2" w:space="0" w:color="000001"/>
-              <w:insideH w:val="single" w:sz="2" w:space="0" w:color="000001"/>
-            </w:tcBorders>
-            <w:shd w:fill="auto" w:val="clear"/>
-            <w:tcMar>
-              <w:left w:w="45" w:type="dxa"/>
+              <w:top w:val="single" w:sz="2" w:space="0" w:color="000001"/>
+              <w:left w:val="single" w:sz="2" w:space="0" w:color="000001"/>
+              <w:bottom w:val="single" w:sz="2" w:space="0" w:color="000001"/>
+              <w:insideH w:val="single" w:sz="2" w:space="0" w:color="000001"/>
+            </w:tcBorders>
+            <w:shd w:fill="auto" w:val="clear"/>
+            <w:tcMar>
+              <w:left w:w="42" w:type="dxa"/>
             </w:tcMar>
           </w:tcPr>
           <w:p>
@@ -1366,15 +1371,130 @@
           <w:tcPr>
             <w:tcW w:w="5021" w:type="dxa"/>
             <w:tcBorders>
-              <w:left w:val="single" w:sz="2" w:space="0" w:color="000001"/>
-              <w:bottom w:val="single" w:sz="2" w:space="0" w:color="000001"/>
-              <w:right w:val="single" w:sz="2" w:space="0" w:color="000001"/>
-              <w:insideH w:val="single" w:sz="2" w:space="0" w:color="000001"/>
-              <w:insideV w:val="single" w:sz="2" w:space="0" w:color="000001"/>
-            </w:tcBorders>
-            <w:shd w:fill="auto" w:val="clear"/>
-            <w:tcMar>
-              <w:left w:w="45" w:type="dxa"/>
+              <w:top w:val="single" w:sz="2" w:space="0" w:color="000001"/>
+              <w:left w:val="single" w:sz="2" w:space="0" w:color="000001"/>
+              <w:bottom w:val="single" w:sz="2" w:space="0" w:color="000001"/>
+              <w:right w:val="single" w:sz="2" w:space="0" w:color="000001"/>
+              <w:insideH w:val="single" w:sz="2" w:space="0" w:color="000001"/>
+              <w:insideV w:val="single" w:sz="2" w:space="0" w:color="000001"/>
+            </w:tcBorders>
+            <w:shd w:fill="auto" w:val="clear"/>
+            <w:tcMar>
+              <w:left w:w="42" w:type="dxa"/>
+            </w:tcMar>
+          </w:tcPr>
+          <w:p>
+            <w:pPr>
+              <w:pStyle w:val="TableContents"/>
+              <w:jc w:val="center"/>
+              <w:rPr/>
+            </w:pPr>
+            <w:r>
+              <w:rPr/>
+              <w:t>Gui</w:t>
+            </w:r>
+          </w:p>
+        </w:tc>
+      </w:tr>
+      <w:tr>
+        <w:trPr>
+          <w:trHeight w:val="731" w:hRule="atLeast"/>
+        </w:trPr>
+        <w:tc>
+          <w:tcPr>
+            <w:tcW w:w="4950" w:type="dxa"/>
+            <w:tcBorders>
+              <w:left w:val="single" w:sz="2" w:space="0" w:color="000001"/>
+              <w:bottom w:val="single" w:sz="2" w:space="0" w:color="000001"/>
+              <w:insideH w:val="single" w:sz="2" w:space="0" w:color="000001"/>
+            </w:tcBorders>
+            <w:shd w:fill="auto" w:val="clear"/>
+            <w:tcMar>
+              <w:left w:w="42" w:type="dxa"/>
+            </w:tcMar>
+          </w:tcPr>
+          <w:p>
+            <w:pPr>
+              <w:pStyle w:val="TableContents"/>
+              <w:jc w:val="center"/>
+              <w:rPr/>
+            </w:pPr>
+            <w:r>
+              <w:rPr/>
+              <w:t>public void displayQuestionResult(int winCase, boolean currentPlayer) has been added</w:t>
+            </w:r>
+          </w:p>
+        </w:tc>
+        <w:tc>
+          <w:tcPr>
+            <w:tcW w:w="5021" w:type="dxa"/>
+            <w:tcBorders>
+              <w:left w:val="single" w:sz="2" w:space="0" w:color="000001"/>
+              <w:bottom w:val="single" w:sz="2" w:space="0" w:color="000001"/>
+              <w:right w:val="single" w:sz="2" w:space="0" w:color="000001"/>
+              <w:insideH w:val="single" w:sz="2" w:space="0" w:color="000001"/>
+              <w:insideV w:val="single" w:sz="2" w:space="0" w:color="000001"/>
+            </w:tcBorders>
+            <w:shd w:fill="auto" w:val="clear"/>
+            <w:tcMar>
+              <w:left w:w="42" w:type="dxa"/>
+            </w:tcMar>
+          </w:tcPr>
+          <w:p>
+            <w:pPr>
+              <w:pStyle w:val="TableContents"/>
+              <w:jc w:val="center"/>
+              <w:rPr/>
+            </w:pPr>
+            <w:r>
+              <w:rPr/>
+              <w:t>Gui</w:t>
+            </w:r>
+          </w:p>
+        </w:tc>
+      </w:tr>
+      <w:tr>
+        <w:trPr>
+          <w:trHeight w:val="731" w:hRule="atLeast"/>
+        </w:trPr>
+        <w:tc>
+          <w:tcPr>
+            <w:tcW w:w="4950" w:type="dxa"/>
+            <w:tcBorders>
+              <w:left w:val="single" w:sz="2" w:space="0" w:color="000001"/>
+              <w:bottom w:val="single" w:sz="2" w:space="0" w:color="000001"/>
+              <w:insideH w:val="single" w:sz="2" w:space="0" w:color="000001"/>
+            </w:tcBorders>
+            <w:shd w:fill="auto" w:val="clear"/>
+            <w:tcMar>
+              <w:left w:w="42" w:type="dxa"/>
+            </w:tcMar>
+          </w:tcPr>
+          <w:p>
+            <w:pPr>
+              <w:pStyle w:val="TableContents"/>
+              <w:jc w:val="center"/>
+              <w:rPr/>
+            </w:pPr>
+            <w:r>
+              <w:rPr/>
+              <w:t>The user class now directly interacts with the gui and not the GameLogic class as per the old documentation</w:t>
+            </w:r>
+          </w:p>
+        </w:tc>
+        <w:tc>
+          <w:tcPr>
+            <w:tcW w:w="5021" w:type="dxa"/>
+            <w:tcBorders>
+              <w:left w:val="single" w:sz="2" w:space="0" w:color="000001"/>
+              <w:bottom w:val="single" w:sz="2" w:space="0" w:color="000001"/>
+              <w:right w:val="single" w:sz="2" w:space="0" w:color="000001"/>
+              <w:insideH w:val="single" w:sz="2" w:space="0" w:color="000001"/>
+              <w:insideV w:val="single" w:sz="2" w:space="0" w:color="000001"/>
+            </w:tcBorders>
+            <w:shd w:fill="auto" w:val="clear"/>
+            <w:tcMar>
+              <w:left w:w="42" w:type="dxa"/>
             </w:tcMar>
           </w:tcPr>
           <w:p>

</xml_diff>

<commit_message>
made the gui code pretty
</commit_message>
<xml_diff>
--- a/ListOfChanges.docx
+++ b/ListOfChanges.docx
@@ -143,33 +143,31 @@
           <w:tcPr>
             <w:tcW w:w="4950" w:type="dxa"/>
             <w:tcBorders>
-              <w:top w:val="single" w:sz="2" w:space="0" w:color="000001"/>
-              <w:left w:val="single" w:sz="2" w:space="0" w:color="000001"/>
-              <w:bottom w:val="single" w:sz="2" w:space="0" w:color="000001"/>
-              <w:insideH w:val="single" w:sz="2" w:space="0" w:color="000001"/>
-            </w:tcBorders>
-            <w:shd w:fill="auto" w:val="clear"/>
-            <w:tcMar>
-              <w:left w:w="42" w:type="dxa"/>
-            </w:tcMar>
-          </w:tcPr>
-          <w:p>
-            <w:pPr>
-              <w:pStyle w:val="TableContents"/>
-              <w:jc w:val="center"/>
-              <w:rPr/>
-            </w:pPr>
-            <w:r>
-              <w:rPr/>
-              <w:t>TopLeftButton has been set to public</w:t>
-            </w:r>
-          </w:p>
-        </w:tc>
-        <w:tc>
-          <w:tcPr>
-            <w:tcW w:w="5021" w:type="dxa"/>
-            <w:tcBorders>
-              <w:top w:val="single" w:sz="2" w:space="0" w:color="000001"/>
+              <w:left w:val="single" w:sz="2" w:space="0" w:color="000001"/>
+              <w:bottom w:val="single" w:sz="2" w:space="0" w:color="000001"/>
+              <w:insideH w:val="single" w:sz="2" w:space="0" w:color="000001"/>
+            </w:tcBorders>
+            <w:shd w:fill="auto" w:val="clear"/>
+            <w:tcMar>
+              <w:left w:w="42" w:type="dxa"/>
+            </w:tcMar>
+          </w:tcPr>
+          <w:p>
+            <w:pPr>
+              <w:pStyle w:val="TableContents"/>
+              <w:jc w:val="center"/>
+              <w:rPr/>
+            </w:pPr>
+            <w:r>
+              <w:rPr/>
+              <w:t xml:space="preserve">private GameLogic gl has been added as a global variable </w:t>
+            </w:r>
+          </w:p>
+        </w:tc>
+        <w:tc>
+          <w:tcPr>
+            <w:tcW w:w="5021" w:type="dxa"/>
+            <w:tcBorders>
               <w:left w:val="single" w:sz="2" w:space="0" w:color="000001"/>
               <w:bottom w:val="single" w:sz="2" w:space="0" w:color="000001"/>
               <w:right w:val="single" w:sz="2" w:space="0" w:color="000001"/>
@@ -218,7 +216,7 @@
             </w:pPr>
             <w:r>
               <w:rPr/>
-              <w:t>TopMiddleButton has been set to public</w:t>
+              <w:t>private JPanel masterPane has been added</w:t>
             </w:r>
           </w:p>
         </w:tc>
@@ -275,35 +273,39 @@
             </w:pPr>
             <w:r>
               <w:rPr/>
-              <w:t>TopRightButton has been set to public</w:t>
-            </w:r>
-          </w:p>
-        </w:tc>
-        <w:tc>
-          <w:tcPr>
-            <w:tcW w:w="5021" w:type="dxa"/>
-            <w:tcBorders>
-              <w:top w:val="single" w:sz="2" w:space="0" w:color="000001"/>
-              <w:left w:val="single" w:sz="2" w:space="0" w:color="000001"/>
-              <w:bottom w:val="single" w:sz="2" w:space="0" w:color="000001"/>
-              <w:right w:val="single" w:sz="2" w:space="0" w:color="000001"/>
-              <w:insideH w:val="single" w:sz="2" w:space="0" w:color="000001"/>
-              <w:insideV w:val="single" w:sz="2" w:space="0" w:color="000001"/>
-            </w:tcBorders>
-            <w:shd w:fill="auto" w:val="clear"/>
-            <w:tcMar>
-              <w:left w:w="42" w:type="dxa"/>
-            </w:tcMar>
-          </w:tcPr>
-          <w:p>
-            <w:pPr>
-              <w:pStyle w:val="TableContents"/>
-              <w:jc w:val="center"/>
-              <w:rPr/>
-            </w:pPr>
-            <w:r>
-              <w:rPr/>
-              <w:t>Gui</w:t>
+              <w:t>private</w:t>
+            </w:r>
+            <w:r>
+              <w:rPr/>
+              <w:t xml:space="preserve"> JButton[] buttonsLeft = new JButton[9] has been added</w:t>
+            </w:r>
+          </w:p>
+        </w:tc>
+        <w:tc>
+          <w:tcPr>
+            <w:tcW w:w="5021" w:type="dxa"/>
+            <w:tcBorders>
+              <w:top w:val="single" w:sz="2" w:space="0" w:color="000001"/>
+              <w:left w:val="single" w:sz="2" w:space="0" w:color="000001"/>
+              <w:bottom w:val="single" w:sz="2" w:space="0" w:color="000001"/>
+              <w:right w:val="single" w:sz="2" w:space="0" w:color="000001"/>
+              <w:insideH w:val="single" w:sz="2" w:space="0" w:color="000001"/>
+              <w:insideV w:val="single" w:sz="2" w:space="0" w:color="000001"/>
+            </w:tcBorders>
+            <w:shd w:fill="auto" w:val="clear"/>
+            <w:tcMar>
+              <w:left w:w="42" w:type="dxa"/>
+            </w:tcMar>
+          </w:tcPr>
+          <w:p>
+            <w:pPr>
+              <w:pStyle w:val="TableContents"/>
+              <w:jc w:val="center"/>
+              <w:rPr/>
+            </w:pPr>
+            <w:r>
+              <w:rPr/>
+              <w:t xml:space="preserve">Gui </w:t>
             </w:r>
           </w:p>
         </w:tc>
@@ -332,35 +334,35 @@
             </w:pPr>
             <w:r>
               <w:rPr/>
-              <w:t>MiddleRightButton has been set to public</w:t>
-            </w:r>
-          </w:p>
-        </w:tc>
-        <w:tc>
-          <w:tcPr>
-            <w:tcW w:w="5021" w:type="dxa"/>
-            <w:tcBorders>
-              <w:top w:val="single" w:sz="2" w:space="0" w:color="000001"/>
-              <w:left w:val="single" w:sz="2" w:space="0" w:color="000001"/>
-              <w:bottom w:val="single" w:sz="2" w:space="0" w:color="000001"/>
-              <w:right w:val="single" w:sz="2" w:space="0" w:color="000001"/>
-              <w:insideH w:val="single" w:sz="2" w:space="0" w:color="000001"/>
-              <w:insideV w:val="single" w:sz="2" w:space="0" w:color="000001"/>
-            </w:tcBorders>
-            <w:shd w:fill="auto" w:val="clear"/>
-            <w:tcMar>
-              <w:left w:w="42" w:type="dxa"/>
-            </w:tcMar>
-          </w:tcPr>
-          <w:p>
-            <w:pPr>
-              <w:pStyle w:val="TableContents"/>
-              <w:jc w:val="center"/>
-              <w:rPr/>
-            </w:pPr>
-            <w:r>
-              <w:rPr/>
-              <w:t xml:space="preserve">Gui </w:t>
+              <w:t>private CardLayout mainFrame has been added</w:t>
+            </w:r>
+          </w:p>
+        </w:tc>
+        <w:tc>
+          <w:tcPr>
+            <w:tcW w:w="5021" w:type="dxa"/>
+            <w:tcBorders>
+              <w:top w:val="single" w:sz="2" w:space="0" w:color="000001"/>
+              <w:left w:val="single" w:sz="2" w:space="0" w:color="000001"/>
+              <w:bottom w:val="single" w:sz="2" w:space="0" w:color="000001"/>
+              <w:right w:val="single" w:sz="2" w:space="0" w:color="000001"/>
+              <w:insideH w:val="single" w:sz="2" w:space="0" w:color="000001"/>
+              <w:insideV w:val="single" w:sz="2" w:space="0" w:color="000001"/>
+            </w:tcBorders>
+            <w:shd w:fill="auto" w:val="clear"/>
+            <w:tcMar>
+              <w:left w:w="42" w:type="dxa"/>
+            </w:tcMar>
+          </w:tcPr>
+          <w:p>
+            <w:pPr>
+              <w:pStyle w:val="TableContents"/>
+              <w:jc w:val="center"/>
+              <w:rPr/>
+            </w:pPr>
+            <w:r>
+              <w:rPr/>
+              <w:t>Gui</w:t>
             </w:r>
           </w:p>
         </w:tc>
@@ -389,66 +391,7 @@
             </w:pPr>
             <w:r>
               <w:rPr/>
-              <w:t>MiddleMiddleButton has been set to public</w:t>
-            </w:r>
-          </w:p>
-        </w:tc>
-        <w:tc>
-          <w:tcPr>
-            <w:tcW w:w="5021" w:type="dxa"/>
-            <w:tcBorders>
-              <w:top w:val="single" w:sz="2" w:space="0" w:color="000001"/>
-              <w:left w:val="single" w:sz="2" w:space="0" w:color="000001"/>
-              <w:bottom w:val="single" w:sz="2" w:space="0" w:color="000001"/>
-              <w:right w:val="single" w:sz="2" w:space="0" w:color="000001"/>
-              <w:insideH w:val="single" w:sz="2" w:space="0" w:color="000001"/>
-              <w:insideV w:val="single" w:sz="2" w:space="0" w:color="000001"/>
-            </w:tcBorders>
-            <w:shd w:fill="auto" w:val="clear"/>
-            <w:tcMar>
-              <w:left w:w="42" w:type="dxa"/>
-            </w:tcMar>
-          </w:tcPr>
-          <w:p>
-            <w:pPr>
-              <w:pStyle w:val="TableContents"/>
-              <w:jc w:val="center"/>
-              <w:rPr/>
-            </w:pPr>
-            <w:r>
-              <w:rPr/>
-              <w:t>Gui</w:t>
-            </w:r>
-          </w:p>
-        </w:tc>
-      </w:tr>
-      <w:tr>
-        <w:trPr>
-          <w:trHeight w:val="464" w:hRule="atLeast"/>
-        </w:trPr>
-        <w:tc>
-          <w:tcPr>
-            <w:tcW w:w="4950" w:type="dxa"/>
-            <w:tcBorders>
-              <w:top w:val="single" w:sz="2" w:space="0" w:color="000001"/>
-              <w:left w:val="single" w:sz="2" w:space="0" w:color="000001"/>
-              <w:bottom w:val="single" w:sz="2" w:space="0" w:color="000001"/>
-              <w:insideH w:val="single" w:sz="2" w:space="0" w:color="000001"/>
-            </w:tcBorders>
-            <w:shd w:fill="auto" w:val="clear"/>
-            <w:tcMar>
-              <w:left w:w="42" w:type="dxa"/>
-            </w:tcMar>
-          </w:tcPr>
-          <w:p>
-            <w:pPr>
-              <w:pStyle w:val="TableContents"/>
-              <w:jc w:val="center"/>
-              <w:rPr/>
-            </w:pPr>
-            <w:r>
-              <w:rPr/>
-              <w:t>BottomMiddleButton has been set to public</w:t>
+              <w:t>private User loginAccount has been added</w:t>
             </w:r>
           </w:p>
         </w:tc>
@@ -505,35 +448,35 @@
             </w:pPr>
             <w:r>
               <w:rPr/>
-              <w:t>BottomLeftButton has been set to public</w:t>
-            </w:r>
-          </w:p>
-        </w:tc>
-        <w:tc>
-          <w:tcPr>
-            <w:tcW w:w="5021" w:type="dxa"/>
-            <w:tcBorders>
-              <w:top w:val="single" w:sz="2" w:space="0" w:color="000001"/>
-              <w:left w:val="single" w:sz="2" w:space="0" w:color="000001"/>
-              <w:bottom w:val="single" w:sz="2" w:space="0" w:color="000001"/>
-              <w:right w:val="single" w:sz="2" w:space="0" w:color="000001"/>
-              <w:insideH w:val="single" w:sz="2" w:space="0" w:color="000001"/>
-              <w:insideV w:val="single" w:sz="2" w:space="0" w:color="000001"/>
-            </w:tcBorders>
-            <w:shd w:fill="auto" w:val="clear"/>
-            <w:tcMar>
-              <w:left w:w="42" w:type="dxa"/>
-            </w:tcMar>
-          </w:tcPr>
-          <w:p>
-            <w:pPr>
-              <w:pStyle w:val="TableContents"/>
-              <w:jc w:val="center"/>
-              <w:rPr/>
-            </w:pPr>
-            <w:r>
-              <w:rPr/>
-              <w:t xml:space="preserve">Gui </w:t>
+              <w:t>private String userName has been added</w:t>
+            </w:r>
+          </w:p>
+        </w:tc>
+        <w:tc>
+          <w:tcPr>
+            <w:tcW w:w="5021" w:type="dxa"/>
+            <w:tcBorders>
+              <w:top w:val="single" w:sz="2" w:space="0" w:color="000001"/>
+              <w:left w:val="single" w:sz="2" w:space="0" w:color="000001"/>
+              <w:bottom w:val="single" w:sz="2" w:space="0" w:color="000001"/>
+              <w:right w:val="single" w:sz="2" w:space="0" w:color="000001"/>
+              <w:insideH w:val="single" w:sz="2" w:space="0" w:color="000001"/>
+              <w:insideV w:val="single" w:sz="2" w:space="0" w:color="000001"/>
+            </w:tcBorders>
+            <w:shd w:fill="auto" w:val="clear"/>
+            <w:tcMar>
+              <w:left w:w="42" w:type="dxa"/>
+            </w:tcMar>
+          </w:tcPr>
+          <w:p>
+            <w:pPr>
+              <w:pStyle w:val="TableContents"/>
+              <w:jc w:val="center"/>
+              <w:rPr/>
+            </w:pPr>
+            <w:r>
+              <w:rPr/>
+              <w:t>Gui</w:t>
             </w:r>
           </w:p>
         </w:tc>
@@ -562,7 +505,7 @@
             </w:pPr>
             <w:r>
               <w:rPr/>
-              <w:t>BottomRightButton has been set to public</w:t>
+              <w:t>Private char winner has been added</w:t>
             </w:r>
           </w:p>
         </w:tc>
@@ -619,36 +562,43 @@
             </w:pPr>
             <w:r>
               <w:rPr/>
-              <w:tab/>
-              <w:t xml:space="preserve">private GameLogic gl has been added as a global variable </w:t>
-            </w:r>
-          </w:p>
-        </w:tc>
-        <w:tc>
-          <w:tcPr>
-            <w:tcW w:w="5021" w:type="dxa"/>
-            <w:tcBorders>
-              <w:top w:val="single" w:sz="2" w:space="0" w:color="000001"/>
-              <w:left w:val="single" w:sz="2" w:space="0" w:color="000001"/>
-              <w:bottom w:val="single" w:sz="2" w:space="0" w:color="000001"/>
-              <w:right w:val="single" w:sz="2" w:space="0" w:color="000001"/>
-              <w:insideH w:val="single" w:sz="2" w:space="0" w:color="000001"/>
-              <w:insideV w:val="single" w:sz="2" w:space="0" w:color="000001"/>
-            </w:tcBorders>
-            <w:shd w:fill="auto" w:val="clear"/>
-            <w:tcMar>
-              <w:left w:w="42" w:type="dxa"/>
-            </w:tcMar>
-          </w:tcPr>
-          <w:p>
-            <w:pPr>
-              <w:pStyle w:val="TableContents"/>
-              <w:jc w:val="center"/>
-              <w:rPr/>
-            </w:pPr>
-            <w:r>
-              <w:rPr/>
-              <w:t xml:space="preserve">Gui </w:t>
+              <w:t xml:space="preserve">ToQuestionFrame(String question2)  now takes in a </w:t>
+            </w:r>
+            <w:r>
+              <w:rPr/>
+              <w:t>string</w:t>
+            </w:r>
+            <w:r>
+              <w:rPr/>
+              <w:t xml:space="preserve"> as an argument</w:t>
+            </w:r>
+          </w:p>
+        </w:tc>
+        <w:tc>
+          <w:tcPr>
+            <w:tcW w:w="5021" w:type="dxa"/>
+            <w:tcBorders>
+              <w:top w:val="single" w:sz="2" w:space="0" w:color="000001"/>
+              <w:left w:val="single" w:sz="2" w:space="0" w:color="000001"/>
+              <w:bottom w:val="single" w:sz="2" w:space="0" w:color="000001"/>
+              <w:right w:val="single" w:sz="2" w:space="0" w:color="000001"/>
+              <w:insideH w:val="single" w:sz="2" w:space="0" w:color="000001"/>
+              <w:insideV w:val="single" w:sz="2" w:space="0" w:color="000001"/>
+            </w:tcBorders>
+            <w:shd w:fill="auto" w:val="clear"/>
+            <w:tcMar>
+              <w:left w:w="42" w:type="dxa"/>
+            </w:tcMar>
+          </w:tcPr>
+          <w:p>
+            <w:pPr>
+              <w:pStyle w:val="TableContents"/>
+              <w:jc w:val="center"/>
+              <w:rPr/>
+            </w:pPr>
+            <w:r>
+              <w:rPr/>
+              <w:t>Gui</w:t>
             </w:r>
           </w:p>
         </w:tc>
@@ -677,35 +627,35 @@
             </w:pPr>
             <w:r>
               <w:rPr/>
-              <w:t>private JPanel masterPane has been added</w:t>
-            </w:r>
-          </w:p>
-        </w:tc>
-        <w:tc>
-          <w:tcPr>
-            <w:tcW w:w="5021" w:type="dxa"/>
-            <w:tcBorders>
-              <w:top w:val="single" w:sz="2" w:space="0" w:color="000001"/>
-              <w:left w:val="single" w:sz="2" w:space="0" w:color="000001"/>
-              <w:bottom w:val="single" w:sz="2" w:space="0" w:color="000001"/>
-              <w:right w:val="single" w:sz="2" w:space="0" w:color="000001"/>
-              <w:insideH w:val="single" w:sz="2" w:space="0" w:color="000001"/>
-              <w:insideV w:val="single" w:sz="2" w:space="0" w:color="000001"/>
-            </w:tcBorders>
-            <w:shd w:fill="auto" w:val="clear"/>
-            <w:tcMar>
-              <w:left w:w="42" w:type="dxa"/>
-            </w:tcMar>
-          </w:tcPr>
-          <w:p>
-            <w:pPr>
-              <w:pStyle w:val="TableContents"/>
-              <w:jc w:val="center"/>
-              <w:rPr/>
-            </w:pPr>
-            <w:r>
-              <w:rPr/>
-              <w:t xml:space="preserve">Gui </w:t>
+              <w:t>changeToPlayerSelect(GameLogic gameLogic) now takes in a GameLogic pointer as an argument</w:t>
+            </w:r>
+          </w:p>
+        </w:tc>
+        <w:tc>
+          <w:tcPr>
+            <w:tcW w:w="5021" w:type="dxa"/>
+            <w:tcBorders>
+              <w:top w:val="single" w:sz="2" w:space="0" w:color="000001"/>
+              <w:left w:val="single" w:sz="2" w:space="0" w:color="000001"/>
+              <w:bottom w:val="single" w:sz="2" w:space="0" w:color="000001"/>
+              <w:right w:val="single" w:sz="2" w:space="0" w:color="000001"/>
+              <w:insideH w:val="single" w:sz="2" w:space="0" w:color="000001"/>
+              <w:insideV w:val="single" w:sz="2" w:space="0" w:color="000001"/>
+            </w:tcBorders>
+            <w:shd w:fill="auto" w:val="clear"/>
+            <w:tcMar>
+              <w:left w:w="42" w:type="dxa"/>
+            </w:tcMar>
+          </w:tcPr>
+          <w:p>
+            <w:pPr>
+              <w:pStyle w:val="TableContents"/>
+              <w:jc w:val="center"/>
+              <w:rPr/>
+            </w:pPr>
+            <w:r>
+              <w:rPr/>
+              <w:t>Gui</w:t>
             </w:r>
           </w:p>
         </w:tc>
@@ -734,406 +684,31 @@
             </w:pPr>
             <w:r>
               <w:rPr/>
-              <w:t>public JButton[] buttonsLeft = new JButton[9] has been added</w:t>
-            </w:r>
-          </w:p>
-        </w:tc>
-        <w:tc>
-          <w:tcPr>
-            <w:tcW w:w="5021" w:type="dxa"/>
-            <w:tcBorders>
-              <w:top w:val="single" w:sz="2" w:space="0" w:color="000001"/>
-              <w:left w:val="single" w:sz="2" w:space="0" w:color="000001"/>
-              <w:bottom w:val="single" w:sz="2" w:space="0" w:color="000001"/>
-              <w:right w:val="single" w:sz="2" w:space="0" w:color="000001"/>
-              <w:insideH w:val="single" w:sz="2" w:space="0" w:color="000001"/>
-              <w:insideV w:val="single" w:sz="2" w:space="0" w:color="000001"/>
-            </w:tcBorders>
-            <w:shd w:fill="auto" w:val="clear"/>
-            <w:tcMar>
-              <w:left w:w="42" w:type="dxa"/>
-            </w:tcMar>
-          </w:tcPr>
-          <w:p>
-            <w:pPr>
-              <w:pStyle w:val="TableContents"/>
-              <w:jc w:val="center"/>
-              <w:rPr/>
-            </w:pPr>
-            <w:r>
-              <w:rPr/>
-              <w:t xml:space="preserve">Gui </w:t>
-            </w:r>
-          </w:p>
-        </w:tc>
-      </w:tr>
-      <w:tr>
-        <w:trPr/>
-        <w:tc>
-          <w:tcPr>
-            <w:tcW w:w="4950" w:type="dxa"/>
-            <w:tcBorders>
-              <w:top w:val="single" w:sz="2" w:space="0" w:color="000001"/>
-              <w:left w:val="single" w:sz="2" w:space="0" w:color="000001"/>
-              <w:bottom w:val="single" w:sz="2" w:space="0" w:color="000001"/>
-              <w:insideH w:val="single" w:sz="2" w:space="0" w:color="000001"/>
-            </w:tcBorders>
-            <w:shd w:fill="auto" w:val="clear"/>
-            <w:tcMar>
-              <w:left w:w="42" w:type="dxa"/>
-            </w:tcMar>
-          </w:tcPr>
-          <w:p>
-            <w:pPr>
-              <w:pStyle w:val="TableContents"/>
-              <w:jc w:val="center"/>
-              <w:rPr/>
-            </w:pPr>
-            <w:r>
-              <w:rPr/>
-              <w:t>private CardLayout mainFrame has been added</w:t>
-            </w:r>
-          </w:p>
-        </w:tc>
-        <w:tc>
-          <w:tcPr>
-            <w:tcW w:w="5021" w:type="dxa"/>
-            <w:tcBorders>
-              <w:top w:val="single" w:sz="2" w:space="0" w:color="000001"/>
-              <w:left w:val="single" w:sz="2" w:space="0" w:color="000001"/>
-              <w:bottom w:val="single" w:sz="2" w:space="0" w:color="000001"/>
-              <w:right w:val="single" w:sz="2" w:space="0" w:color="000001"/>
-              <w:insideH w:val="single" w:sz="2" w:space="0" w:color="000001"/>
-              <w:insideV w:val="single" w:sz="2" w:space="0" w:color="000001"/>
-            </w:tcBorders>
-            <w:shd w:fill="auto" w:val="clear"/>
-            <w:tcMar>
-              <w:left w:w="42" w:type="dxa"/>
-            </w:tcMar>
-          </w:tcPr>
-          <w:p>
-            <w:pPr>
-              <w:pStyle w:val="TableContents"/>
-              <w:jc w:val="center"/>
-              <w:rPr/>
-            </w:pPr>
-            <w:r>
-              <w:rPr/>
-              <w:t>Gui</w:t>
-            </w:r>
-          </w:p>
-        </w:tc>
-      </w:tr>
-      <w:tr>
-        <w:trPr/>
-        <w:tc>
-          <w:tcPr>
-            <w:tcW w:w="4950" w:type="dxa"/>
-            <w:tcBorders>
-              <w:top w:val="single" w:sz="2" w:space="0" w:color="000001"/>
-              <w:left w:val="single" w:sz="2" w:space="0" w:color="000001"/>
-              <w:bottom w:val="single" w:sz="2" w:space="0" w:color="000001"/>
-              <w:insideH w:val="single" w:sz="2" w:space="0" w:color="000001"/>
-            </w:tcBorders>
-            <w:shd w:fill="auto" w:val="clear"/>
-            <w:tcMar>
-              <w:left w:w="42" w:type="dxa"/>
-            </w:tcMar>
-          </w:tcPr>
-          <w:p>
-            <w:pPr>
-              <w:pStyle w:val="TableContents"/>
-              <w:jc w:val="center"/>
-              <w:rPr/>
-            </w:pPr>
-            <w:r>
-              <w:rPr/>
-              <w:t>private User loginAccount has been added</w:t>
-            </w:r>
-          </w:p>
-        </w:tc>
-        <w:tc>
-          <w:tcPr>
-            <w:tcW w:w="5021" w:type="dxa"/>
-            <w:tcBorders>
-              <w:top w:val="single" w:sz="2" w:space="0" w:color="000001"/>
-              <w:left w:val="single" w:sz="2" w:space="0" w:color="000001"/>
-              <w:bottom w:val="single" w:sz="2" w:space="0" w:color="000001"/>
-              <w:right w:val="single" w:sz="2" w:space="0" w:color="000001"/>
-              <w:insideH w:val="single" w:sz="2" w:space="0" w:color="000001"/>
-              <w:insideV w:val="single" w:sz="2" w:space="0" w:color="000001"/>
-            </w:tcBorders>
-            <w:shd w:fill="auto" w:val="clear"/>
-            <w:tcMar>
-              <w:left w:w="42" w:type="dxa"/>
-            </w:tcMar>
-          </w:tcPr>
-          <w:p>
-            <w:pPr>
-              <w:pStyle w:val="TableContents"/>
-              <w:jc w:val="center"/>
-              <w:rPr/>
-            </w:pPr>
-            <w:r>
-              <w:rPr/>
-              <w:t>Gui</w:t>
-            </w:r>
-          </w:p>
-        </w:tc>
-      </w:tr>
-      <w:tr>
-        <w:trPr/>
-        <w:tc>
-          <w:tcPr>
-            <w:tcW w:w="4950" w:type="dxa"/>
-            <w:tcBorders>
-              <w:top w:val="single" w:sz="2" w:space="0" w:color="000001"/>
-              <w:left w:val="single" w:sz="2" w:space="0" w:color="000001"/>
-              <w:bottom w:val="single" w:sz="2" w:space="0" w:color="000001"/>
-              <w:insideH w:val="single" w:sz="2" w:space="0" w:color="000001"/>
-            </w:tcBorders>
-            <w:shd w:fill="auto" w:val="clear"/>
-            <w:tcMar>
-              <w:left w:w="42" w:type="dxa"/>
-            </w:tcMar>
-          </w:tcPr>
-          <w:p>
-            <w:pPr>
-              <w:pStyle w:val="TableContents"/>
-              <w:jc w:val="center"/>
-              <w:rPr/>
-            </w:pPr>
-            <w:r>
-              <w:rPr/>
-              <w:t>private String userName has been added</w:t>
-            </w:r>
-          </w:p>
-        </w:tc>
-        <w:tc>
-          <w:tcPr>
-            <w:tcW w:w="5021" w:type="dxa"/>
-            <w:tcBorders>
-              <w:top w:val="single" w:sz="2" w:space="0" w:color="000001"/>
-              <w:left w:val="single" w:sz="2" w:space="0" w:color="000001"/>
-              <w:bottom w:val="single" w:sz="2" w:space="0" w:color="000001"/>
-              <w:right w:val="single" w:sz="2" w:space="0" w:color="000001"/>
-              <w:insideH w:val="single" w:sz="2" w:space="0" w:color="000001"/>
-              <w:insideV w:val="single" w:sz="2" w:space="0" w:color="000001"/>
-            </w:tcBorders>
-            <w:shd w:fill="auto" w:val="clear"/>
-            <w:tcMar>
-              <w:left w:w="42" w:type="dxa"/>
-            </w:tcMar>
-          </w:tcPr>
-          <w:p>
-            <w:pPr>
-              <w:pStyle w:val="TableContents"/>
-              <w:jc w:val="center"/>
-              <w:rPr/>
-            </w:pPr>
-            <w:r>
-              <w:rPr/>
-              <w:t>Gui</w:t>
-            </w:r>
-          </w:p>
-        </w:tc>
-      </w:tr>
-      <w:tr>
-        <w:trPr/>
-        <w:tc>
-          <w:tcPr>
-            <w:tcW w:w="4950" w:type="dxa"/>
-            <w:tcBorders>
-              <w:top w:val="single" w:sz="2" w:space="0" w:color="000001"/>
-              <w:left w:val="single" w:sz="2" w:space="0" w:color="000001"/>
-              <w:bottom w:val="single" w:sz="2" w:space="0" w:color="000001"/>
-              <w:insideH w:val="single" w:sz="2" w:space="0" w:color="000001"/>
-            </w:tcBorders>
-            <w:shd w:fill="auto" w:val="clear"/>
-            <w:tcMar>
-              <w:left w:w="42" w:type="dxa"/>
-            </w:tcMar>
-          </w:tcPr>
-          <w:p>
-            <w:pPr>
-              <w:pStyle w:val="TableContents"/>
-              <w:jc w:val="center"/>
-              <w:rPr/>
-            </w:pPr>
-            <w:r>
-              <w:rPr/>
-              <w:t>Private char winner has been added</w:t>
-            </w:r>
-          </w:p>
-        </w:tc>
-        <w:tc>
-          <w:tcPr>
-            <w:tcW w:w="5021" w:type="dxa"/>
-            <w:tcBorders>
-              <w:top w:val="single" w:sz="2" w:space="0" w:color="000001"/>
-              <w:left w:val="single" w:sz="2" w:space="0" w:color="000001"/>
-              <w:bottom w:val="single" w:sz="2" w:space="0" w:color="000001"/>
-              <w:right w:val="single" w:sz="2" w:space="0" w:color="000001"/>
-              <w:insideH w:val="single" w:sz="2" w:space="0" w:color="000001"/>
-              <w:insideV w:val="single" w:sz="2" w:space="0" w:color="000001"/>
-            </w:tcBorders>
-            <w:shd w:fill="auto" w:val="clear"/>
-            <w:tcMar>
-              <w:left w:w="42" w:type="dxa"/>
-            </w:tcMar>
-          </w:tcPr>
-          <w:p>
-            <w:pPr>
-              <w:pStyle w:val="TableContents"/>
-              <w:jc w:val="center"/>
-              <w:rPr/>
-            </w:pPr>
-            <w:r>
-              <w:rPr/>
-              <w:t>Gui</w:t>
-            </w:r>
-          </w:p>
-        </w:tc>
-      </w:tr>
-      <w:tr>
-        <w:trPr/>
-        <w:tc>
-          <w:tcPr>
-            <w:tcW w:w="4950" w:type="dxa"/>
-            <w:tcBorders>
-              <w:top w:val="single" w:sz="2" w:space="0" w:color="000001"/>
-              <w:left w:val="single" w:sz="2" w:space="0" w:color="000001"/>
-              <w:bottom w:val="single" w:sz="2" w:space="0" w:color="000001"/>
-              <w:insideH w:val="single" w:sz="2" w:space="0" w:color="000001"/>
-            </w:tcBorders>
-            <w:shd w:fill="auto" w:val="clear"/>
-            <w:tcMar>
-              <w:left w:w="42" w:type="dxa"/>
-            </w:tcMar>
-          </w:tcPr>
-          <w:p>
-            <w:pPr>
-              <w:pStyle w:val="TableContents"/>
-              <w:jc w:val="center"/>
-              <w:rPr/>
-            </w:pPr>
-            <w:r>
-              <w:rPr/>
-              <w:t>ToQuestionFrame(String question2)  now takes in a question as an argument</w:t>
-            </w:r>
-          </w:p>
-        </w:tc>
-        <w:tc>
-          <w:tcPr>
-            <w:tcW w:w="5021" w:type="dxa"/>
-            <w:tcBorders>
-              <w:top w:val="single" w:sz="2" w:space="0" w:color="000001"/>
-              <w:left w:val="single" w:sz="2" w:space="0" w:color="000001"/>
-              <w:bottom w:val="single" w:sz="2" w:space="0" w:color="000001"/>
-              <w:right w:val="single" w:sz="2" w:space="0" w:color="000001"/>
-              <w:insideH w:val="single" w:sz="2" w:space="0" w:color="000001"/>
-              <w:insideV w:val="single" w:sz="2" w:space="0" w:color="000001"/>
-            </w:tcBorders>
-            <w:shd w:fill="auto" w:val="clear"/>
-            <w:tcMar>
-              <w:left w:w="42" w:type="dxa"/>
-            </w:tcMar>
-          </w:tcPr>
-          <w:p>
-            <w:pPr>
-              <w:pStyle w:val="TableContents"/>
-              <w:jc w:val="center"/>
-              <w:rPr/>
-            </w:pPr>
-            <w:r>
-              <w:rPr/>
-              <w:t>Gui</w:t>
-            </w:r>
-          </w:p>
-        </w:tc>
-      </w:tr>
-      <w:tr>
-        <w:trPr/>
-        <w:tc>
-          <w:tcPr>
-            <w:tcW w:w="4950" w:type="dxa"/>
-            <w:tcBorders>
-              <w:top w:val="single" w:sz="2" w:space="0" w:color="000001"/>
-              <w:left w:val="single" w:sz="2" w:space="0" w:color="000001"/>
-              <w:bottom w:val="single" w:sz="2" w:space="0" w:color="000001"/>
-              <w:insideH w:val="single" w:sz="2" w:space="0" w:color="000001"/>
-            </w:tcBorders>
-            <w:shd w:fill="auto" w:val="clear"/>
-            <w:tcMar>
-              <w:left w:w="42" w:type="dxa"/>
-            </w:tcMar>
-          </w:tcPr>
-          <w:p>
-            <w:pPr>
-              <w:pStyle w:val="TableContents"/>
-              <w:jc w:val="center"/>
-              <w:rPr/>
-            </w:pPr>
-            <w:r>
-              <w:rPr/>
-              <w:t>changeToPlayerSelect(GameLogic gameLogic) now takes in a GameLogic pointer as an argument</w:t>
-            </w:r>
-          </w:p>
-        </w:tc>
-        <w:tc>
-          <w:tcPr>
-            <w:tcW w:w="5021" w:type="dxa"/>
-            <w:tcBorders>
-              <w:top w:val="single" w:sz="2" w:space="0" w:color="000001"/>
-              <w:left w:val="single" w:sz="2" w:space="0" w:color="000001"/>
-              <w:bottom w:val="single" w:sz="2" w:space="0" w:color="000001"/>
-              <w:right w:val="single" w:sz="2" w:space="0" w:color="000001"/>
-              <w:insideH w:val="single" w:sz="2" w:space="0" w:color="000001"/>
-              <w:insideV w:val="single" w:sz="2" w:space="0" w:color="000001"/>
-            </w:tcBorders>
-            <w:shd w:fill="auto" w:val="clear"/>
-            <w:tcMar>
-              <w:left w:w="42" w:type="dxa"/>
-            </w:tcMar>
-          </w:tcPr>
-          <w:p>
-            <w:pPr>
-              <w:pStyle w:val="TableContents"/>
-              <w:jc w:val="center"/>
-              <w:rPr/>
-            </w:pPr>
-            <w:r>
-              <w:rPr/>
-              <w:t>Gui</w:t>
-            </w:r>
-          </w:p>
-        </w:tc>
-      </w:tr>
-      <w:tr>
-        <w:trPr/>
-        <w:tc>
-          <w:tcPr>
-            <w:tcW w:w="4950" w:type="dxa"/>
-            <w:tcBorders>
-              <w:top w:val="single" w:sz="2" w:space="0" w:color="000001"/>
-              <w:left w:val="single" w:sz="2" w:space="0" w:color="000001"/>
-              <w:bottom w:val="single" w:sz="2" w:space="0" w:color="000001"/>
-              <w:insideH w:val="single" w:sz="2" w:space="0" w:color="000001"/>
-            </w:tcBorders>
-            <w:shd w:fill="auto" w:val="clear"/>
-            <w:tcMar>
-              <w:left w:w="42" w:type="dxa"/>
-            </w:tcMar>
-          </w:tcPr>
-          <w:p>
-            <w:pPr>
-              <w:pStyle w:val="TableContents"/>
-              <w:jc w:val="center"/>
-              <w:rPr/>
-            </w:pPr>
-            <w:r>
-              <w:rPr/>
-              <w:t>Void SetTime method() has been created</w:t>
+              <w:t xml:space="preserve">Void </w:t>
+            </w:r>
+            <w:r>
+              <w:rPr/>
+              <w:t>s</w:t>
+            </w:r>
+            <w:r>
+              <w:rPr/>
+              <w:t>etTime</w:t>
+            </w:r>
+            <w:r>
+              <w:rPr/>
+              <w:t>r</w:t>
+            </w:r>
+            <w:r>
+              <w:rPr/>
+              <w:t xml:space="preserve"> method(</w:t>
+            </w:r>
+            <w:r>
+              <w:rPr/>
+              <w:t>String x</w:t>
+            </w:r>
+            <w:r>
+              <w:rPr/>
+              <w:t>) has been created</w:t>
             </w:r>
           </w:p>
         </w:tc>
@@ -1422,6 +997,177 @@
             <w:r>
               <w:rPr/>
               <w:t>public void displayQuestionResult(int winCase, boolean currentPlayer) has been added</w:t>
+            </w:r>
+          </w:p>
+        </w:tc>
+        <w:tc>
+          <w:tcPr>
+            <w:tcW w:w="5021" w:type="dxa"/>
+            <w:tcBorders>
+              <w:left w:val="single" w:sz="2" w:space="0" w:color="000001"/>
+              <w:bottom w:val="single" w:sz="2" w:space="0" w:color="000001"/>
+              <w:right w:val="single" w:sz="2" w:space="0" w:color="000001"/>
+              <w:insideH w:val="single" w:sz="2" w:space="0" w:color="000001"/>
+              <w:insideV w:val="single" w:sz="2" w:space="0" w:color="000001"/>
+            </w:tcBorders>
+            <w:shd w:fill="auto" w:val="clear"/>
+            <w:tcMar>
+              <w:left w:w="42" w:type="dxa"/>
+            </w:tcMar>
+          </w:tcPr>
+          <w:p>
+            <w:pPr>
+              <w:pStyle w:val="TableContents"/>
+              <w:jc w:val="center"/>
+              <w:rPr/>
+            </w:pPr>
+            <w:r>
+              <w:rPr/>
+              <w:t>Gui</w:t>
+            </w:r>
+          </w:p>
+        </w:tc>
+      </w:tr>
+      <w:tr>
+        <w:trPr>
+          <w:trHeight w:val="731" w:hRule="atLeast"/>
+        </w:trPr>
+        <w:tc>
+          <w:tcPr>
+            <w:tcW w:w="4950" w:type="dxa"/>
+            <w:tcBorders>
+              <w:left w:val="single" w:sz="2" w:space="0" w:color="000001"/>
+              <w:bottom w:val="single" w:sz="2" w:space="0" w:color="000001"/>
+              <w:insideH w:val="single" w:sz="2" w:space="0" w:color="000001"/>
+            </w:tcBorders>
+            <w:shd w:fill="auto" w:val="clear"/>
+            <w:tcMar>
+              <w:left w:w="42" w:type="dxa"/>
+            </w:tcMar>
+          </w:tcPr>
+          <w:p>
+            <w:pPr>
+              <w:pStyle w:val="TableContents"/>
+              <w:jc w:val="center"/>
+              <w:rPr/>
+            </w:pPr>
+            <w:r>
+              <w:rPr/>
+              <w:t>public void setButtons(char[] gameBoard) has been added</w:t>
+            </w:r>
+          </w:p>
+        </w:tc>
+        <w:tc>
+          <w:tcPr>
+            <w:tcW w:w="5021" w:type="dxa"/>
+            <w:tcBorders>
+              <w:left w:val="single" w:sz="2" w:space="0" w:color="000001"/>
+              <w:bottom w:val="single" w:sz="2" w:space="0" w:color="000001"/>
+              <w:right w:val="single" w:sz="2" w:space="0" w:color="000001"/>
+              <w:insideH w:val="single" w:sz="2" w:space="0" w:color="000001"/>
+              <w:insideV w:val="single" w:sz="2" w:space="0" w:color="000001"/>
+            </w:tcBorders>
+            <w:shd w:fill="auto" w:val="clear"/>
+            <w:tcMar>
+              <w:left w:w="42" w:type="dxa"/>
+            </w:tcMar>
+          </w:tcPr>
+          <w:p>
+            <w:pPr>
+              <w:pStyle w:val="TableContents"/>
+              <w:jc w:val="center"/>
+              <w:rPr/>
+            </w:pPr>
+            <w:r>
+              <w:rPr/>
+              <w:t>Gui</w:t>
+            </w:r>
+          </w:p>
+        </w:tc>
+      </w:tr>
+      <w:tr>
+        <w:trPr>
+          <w:trHeight w:val="731" w:hRule="atLeast"/>
+        </w:trPr>
+        <w:tc>
+          <w:tcPr>
+            <w:tcW w:w="4950" w:type="dxa"/>
+            <w:tcBorders>
+              <w:left w:val="single" w:sz="2" w:space="0" w:color="000001"/>
+              <w:bottom w:val="single" w:sz="2" w:space="0" w:color="000001"/>
+              <w:insideH w:val="single" w:sz="2" w:space="0" w:color="000001"/>
+            </w:tcBorders>
+            <w:shd w:fill="auto" w:val="clear"/>
+            <w:tcMar>
+              <w:left w:w="42" w:type="dxa"/>
+            </w:tcMar>
+          </w:tcPr>
+          <w:p>
+            <w:pPr>
+              <w:pStyle w:val="TableContents"/>
+              <w:jc w:val="center"/>
+              <w:rPr/>
+            </w:pPr>
+            <w:r>
+              <w:rPr/>
+              <w:t>public void timerRanOutMessage(boolean rightOrWrong) has been added</w:t>
+            </w:r>
+          </w:p>
+        </w:tc>
+        <w:tc>
+          <w:tcPr>
+            <w:tcW w:w="5021" w:type="dxa"/>
+            <w:tcBorders>
+              <w:left w:val="single" w:sz="2" w:space="0" w:color="000001"/>
+              <w:bottom w:val="single" w:sz="2" w:space="0" w:color="000001"/>
+              <w:right w:val="single" w:sz="2" w:space="0" w:color="000001"/>
+              <w:insideH w:val="single" w:sz="2" w:space="0" w:color="000001"/>
+              <w:insideV w:val="single" w:sz="2" w:space="0" w:color="000001"/>
+            </w:tcBorders>
+            <w:shd w:fill="auto" w:val="clear"/>
+            <w:tcMar>
+              <w:left w:w="42" w:type="dxa"/>
+            </w:tcMar>
+          </w:tcPr>
+          <w:p>
+            <w:pPr>
+              <w:pStyle w:val="TableContents"/>
+              <w:jc w:val="center"/>
+              <w:rPr/>
+            </w:pPr>
+            <w:r>
+              <w:rPr/>
+              <w:t>Gui</w:t>
+            </w:r>
+          </w:p>
+        </w:tc>
+      </w:tr>
+      <w:tr>
+        <w:trPr>
+          <w:trHeight w:val="731" w:hRule="atLeast"/>
+        </w:trPr>
+        <w:tc>
+          <w:tcPr>
+            <w:tcW w:w="4950" w:type="dxa"/>
+            <w:tcBorders>
+              <w:left w:val="single" w:sz="2" w:space="0" w:color="000001"/>
+              <w:bottom w:val="single" w:sz="2" w:space="0" w:color="000001"/>
+              <w:insideH w:val="single" w:sz="2" w:space="0" w:color="000001"/>
+            </w:tcBorders>
+            <w:shd w:fill="auto" w:val="clear"/>
+            <w:tcMar>
+              <w:left w:w="42" w:type="dxa"/>
+            </w:tcMar>
+          </w:tcPr>
+          <w:p>
+            <w:pPr>
+              <w:pStyle w:val="TableContents"/>
+              <w:jc w:val="center"/>
+              <w:rPr/>
+            </w:pPr>
+            <w:r>
+              <w:rPr/>
+              <w:t>public void disableBoard() has been added</w:t>
             </w:r>
           </w:p>
         </w:tc>

</xml_diff>

<commit_message>
changed the list of changes doc
</commit_message>
<xml_diff>
--- a/ListOfChanges.docx
+++ b/ListOfChanges.docx
@@ -160,6 +160,61 @@
             </w:pPr>
             <w:r>
               <w:rPr/>
+              <w:t>private JLabel secretSqaureMessage has has been added</w:t>
+            </w:r>
+          </w:p>
+        </w:tc>
+        <w:tc>
+          <w:tcPr>
+            <w:tcW w:w="5021" w:type="dxa"/>
+            <w:tcBorders>
+              <w:left w:val="single" w:sz="2" w:space="0" w:color="000001"/>
+              <w:bottom w:val="single" w:sz="2" w:space="0" w:color="000001"/>
+              <w:right w:val="single" w:sz="2" w:space="0" w:color="000001"/>
+              <w:insideH w:val="single" w:sz="2" w:space="0" w:color="000001"/>
+              <w:insideV w:val="single" w:sz="2" w:space="0" w:color="000001"/>
+            </w:tcBorders>
+            <w:shd w:fill="auto" w:val="clear"/>
+            <w:tcMar>
+              <w:left w:w="42" w:type="dxa"/>
+            </w:tcMar>
+          </w:tcPr>
+          <w:p>
+            <w:pPr>
+              <w:pStyle w:val="TableContents"/>
+              <w:jc w:val="center"/>
+              <w:rPr/>
+            </w:pPr>
+            <w:r>
+              <w:rPr/>
+              <w:t>Gui</w:t>
+            </w:r>
+          </w:p>
+        </w:tc>
+      </w:tr>
+      <w:tr>
+        <w:trPr/>
+        <w:tc>
+          <w:tcPr>
+            <w:tcW w:w="4950" w:type="dxa"/>
+            <w:tcBorders>
+              <w:left w:val="single" w:sz="2" w:space="0" w:color="000001"/>
+              <w:bottom w:val="single" w:sz="2" w:space="0" w:color="000001"/>
+              <w:insideH w:val="single" w:sz="2" w:space="0" w:color="000001"/>
+            </w:tcBorders>
+            <w:shd w:fill="auto" w:val="clear"/>
+            <w:tcMar>
+              <w:left w:w="42" w:type="dxa"/>
+            </w:tcMar>
+          </w:tcPr>
+          <w:p>
+            <w:pPr>
+              <w:pStyle w:val="TableContents"/>
+              <w:jc w:val="center"/>
+              <w:rPr/>
+            </w:pPr>
+            <w:r>
+              <w:rPr/>
               <w:t xml:space="preserve">private GameLogic gl has been added as a global variable </w:t>
             </w:r>
           </w:p>
@@ -562,6 +617,62 @@
             </w:pPr>
             <w:r>
               <w:rPr/>
+              <w:t>public void setSecretSqaureMessage(String x) has been added</w:t>
+            </w:r>
+          </w:p>
+        </w:tc>
+        <w:tc>
+          <w:tcPr>
+            <w:tcW w:w="5021" w:type="dxa"/>
+            <w:tcBorders>
+              <w:top w:val="single" w:sz="2" w:space="0" w:color="000001"/>
+              <w:left w:val="single" w:sz="2" w:space="0" w:color="000001"/>
+              <w:bottom w:val="single" w:sz="2" w:space="0" w:color="000001"/>
+              <w:right w:val="single" w:sz="2" w:space="0" w:color="000001"/>
+              <w:insideH w:val="single" w:sz="2" w:space="0" w:color="000001"/>
+              <w:insideV w:val="single" w:sz="2" w:space="0" w:color="000001"/>
+            </w:tcBorders>
+            <w:shd w:fill="auto" w:val="clear"/>
+            <w:tcMar>
+              <w:left w:w="42" w:type="dxa"/>
+            </w:tcMar>
+          </w:tcPr>
+          <w:p>
+            <w:pPr>
+              <w:pStyle w:val="TableContents"/>
+              <w:jc w:val="center"/>
+              <w:rPr/>
+            </w:pPr>
+            <w:r>
+              <w:rPr/>
+              <w:t>Gui</w:t>
+            </w:r>
+          </w:p>
+        </w:tc>
+      </w:tr>
+      <w:tr>
+        <w:trPr/>
+        <w:tc>
+          <w:tcPr>
+            <w:tcW w:w="4950" w:type="dxa"/>
+            <w:tcBorders>
+              <w:left w:val="single" w:sz="2" w:space="0" w:color="000001"/>
+              <w:bottom w:val="single" w:sz="2" w:space="0" w:color="000001"/>
+              <w:insideH w:val="single" w:sz="2" w:space="0" w:color="000001"/>
+            </w:tcBorders>
+            <w:shd w:fill="auto" w:val="clear"/>
+            <w:tcMar>
+              <w:left w:w="42" w:type="dxa"/>
+            </w:tcMar>
+          </w:tcPr>
+          <w:p>
+            <w:pPr>
+              <w:pStyle w:val="TableContents"/>
+              <w:jc w:val="center"/>
+              <w:rPr/>
+            </w:pPr>
+            <w:r>
+              <w:rPr/>
               <w:t xml:space="preserve">ToQuestionFrame(String question2)  now takes in a </w:t>
             </w:r>
             <w:r>
@@ -578,7 +689,6 @@
           <w:tcPr>
             <w:tcW w:w="5021" w:type="dxa"/>
             <w:tcBorders>
-              <w:top w:val="single" w:sz="2" w:space="0" w:color="000001"/>
               <w:left w:val="single" w:sz="2" w:space="0" w:color="000001"/>
               <w:bottom w:val="single" w:sz="2" w:space="0" w:color="000001"/>
               <w:right w:val="single" w:sz="2" w:space="0" w:color="000001"/>
@@ -1224,34 +1334,34 @@
             </w:pPr>
             <w:r>
               <w:rPr/>
-              <w:t>The user class now directly interacts with the gui and not the GameLogic class as per the old documentation</w:t>
-            </w:r>
-          </w:p>
-        </w:tc>
-        <w:tc>
-          <w:tcPr>
-            <w:tcW w:w="5021" w:type="dxa"/>
-            <w:tcBorders>
-              <w:left w:val="single" w:sz="2" w:space="0" w:color="000001"/>
-              <w:bottom w:val="single" w:sz="2" w:space="0" w:color="000001"/>
-              <w:right w:val="single" w:sz="2" w:space="0" w:color="000001"/>
-              <w:insideH w:val="single" w:sz="2" w:space="0" w:color="000001"/>
-              <w:insideV w:val="single" w:sz="2" w:space="0" w:color="000001"/>
-            </w:tcBorders>
-            <w:shd w:fill="auto" w:val="clear"/>
-            <w:tcMar>
-              <w:left w:w="42" w:type="dxa"/>
-            </w:tcMar>
-          </w:tcPr>
-          <w:p>
-            <w:pPr>
-              <w:pStyle w:val="TableContents"/>
-              <w:jc w:val="center"/>
-              <w:rPr/>
-            </w:pPr>
-            <w:r>
-              <w:rPr/>
-              <w:t>Gui</w:t>
+              <w:t>The user class now directly interacts with the Gui and not the GameLogic class as per the old documentation</w:t>
+            </w:r>
+          </w:p>
+        </w:tc>
+        <w:tc>
+          <w:tcPr>
+            <w:tcW w:w="5021" w:type="dxa"/>
+            <w:tcBorders>
+              <w:left w:val="single" w:sz="2" w:space="0" w:color="000001"/>
+              <w:bottom w:val="single" w:sz="2" w:space="0" w:color="000001"/>
+              <w:right w:val="single" w:sz="2" w:space="0" w:color="000001"/>
+              <w:insideH w:val="single" w:sz="2" w:space="0" w:color="000001"/>
+              <w:insideV w:val="single" w:sz="2" w:space="0" w:color="000001"/>
+            </w:tcBorders>
+            <w:shd w:fill="auto" w:val="clear"/>
+            <w:tcMar>
+              <w:left w:w="42" w:type="dxa"/>
+            </w:tcMar>
+          </w:tcPr>
+          <w:p>
+            <w:pPr>
+              <w:pStyle w:val="TableContents"/>
+              <w:jc w:val="center"/>
+              <w:rPr/>
+            </w:pPr>
+            <w:r>
+              <w:rPr/>
+              <w:t>Our implementation of the User class had nothing to do with the game’s logic, so we switched it to the Gui to make the programing of the Gui easier</w:t>
             </w:r>
           </w:p>
         </w:tc>

</xml_diff>